<commit_message>
Merged PR 375: Merge to master
Merge to master

Related work items: #527, #669, #727, #728, #734, #735, #738, #740, #741, #745, #749
</commit_message>
<xml_diff>
--- a/docs/Chem4Word-Version3-1-User-Manual.docx
+++ b/docs/Chem4Word-Version3-1-User-Manual.docx
@@ -244,6 +244,8 @@
           <w:r>
             <w:t>Table of Contents</w:t>
           </w:r>
+          <w:bookmarkStart w:id="1" w:name="_GoBack"/>
+          <w:bookmarkEnd w:id="1"/>
         </w:p>
         <w:p>
           <w:pPr>
@@ -276,134 +278,14 @@
             </w:rPr>
             <w:fldChar w:fldCharType="separate"/>
           </w:r>
-          <w:bookmarkStart w:id="1" w:name="_GoBack"/>
-          <w:bookmarkEnd w:id="1"/>
-          <w:r>
-            <w:rPr>
-              <w:rStyle w:val="Hyperlink"/>
-              <w:noProof/>
-            </w:rPr>
-            <w:fldChar w:fldCharType="begin"/>
-          </w:r>
-          <w:r>
-            <w:rPr>
-              <w:rStyle w:val="Hyperlink"/>
-              <w:noProof/>
-            </w:rPr>
-            <w:instrText xml:space="preserve"> </w:instrText>
-          </w:r>
-          <w:r>
-            <w:rPr>
-              <w:noProof/>
-            </w:rPr>
-            <w:instrText>HYPERLINK \l "_Toc34294216"</w:instrText>
-          </w:r>
-          <w:r>
-            <w:rPr>
-              <w:rStyle w:val="Hyperlink"/>
-              <w:noProof/>
-            </w:rPr>
-            <w:instrText xml:space="preserve"> </w:instrText>
-          </w:r>
-          <w:r>
-            <w:rPr>
-              <w:rStyle w:val="Hyperlink"/>
-              <w:noProof/>
-            </w:rPr>
-          </w:r>
-          <w:r>
-            <w:rPr>
-              <w:rStyle w:val="Hyperlink"/>
-              <w:noProof/>
-            </w:rPr>
-            <w:fldChar w:fldCharType="separate"/>
-          </w:r>
-          <w:r>
-            <w:rPr>
-              <w:rStyle w:val="Hyperlink"/>
-              <w:noProof/>
-              <w:lang w:val="en-GB"/>
-            </w:rPr>
-            <w:t>Introduction</w:t>
-          </w:r>
-          <w:r>
-            <w:rPr>
-              <w:noProof/>
-              <w:webHidden/>
-            </w:rPr>
-            <w:tab/>
-          </w:r>
-          <w:r>
-            <w:rPr>
-              <w:noProof/>
-              <w:webHidden/>
-            </w:rPr>
-            <w:fldChar w:fldCharType="begin"/>
-          </w:r>
-          <w:r>
-            <w:rPr>
-              <w:noProof/>
-              <w:webHidden/>
-            </w:rPr>
-            <w:instrText xml:space="preserve"> PAGEREF _Toc34294216 \h </w:instrText>
-          </w:r>
-          <w:r>
-            <w:rPr>
-              <w:noProof/>
-              <w:webHidden/>
-            </w:rPr>
-          </w:r>
-          <w:r>
-            <w:rPr>
-              <w:noProof/>
-              <w:webHidden/>
-            </w:rPr>
-            <w:fldChar w:fldCharType="separate"/>
-          </w:r>
-          <w:r>
-            <w:rPr>
-              <w:noProof/>
-              <w:webHidden/>
-            </w:rPr>
-            <w:t>4</w:t>
-          </w:r>
-          <w:r>
-            <w:rPr>
-              <w:noProof/>
-              <w:webHidden/>
-            </w:rPr>
-            <w:fldChar w:fldCharType="end"/>
-          </w:r>
-          <w:r>
-            <w:rPr>
-              <w:rStyle w:val="Hyperlink"/>
-              <w:noProof/>
-            </w:rPr>
-            <w:fldChar w:fldCharType="end"/>
-          </w:r>
-        </w:p>
-        <w:p>
-          <w:pPr>
-            <w:pStyle w:val="TOC2"/>
-            <w:tabs>
-              <w:tab w:val="right" w:leader="dot" w:pos="9350"/>
-            </w:tabs>
-            <w:rPr>
-              <w:rFonts w:eastAsiaTheme="minorEastAsia" w:cstheme="minorBidi"/>
-              <w:b w:val="0"/>
-              <w:bCs w:val="0"/>
-              <w:noProof/>
-              <w:lang w:val="en-GB" w:eastAsia="en-GB"/>
-            </w:rPr>
-          </w:pPr>
-          <w:hyperlink w:anchor="_Toc34294217" w:history="1">
+          <w:hyperlink w:anchor="_Toc48643360" w:history="1">
             <w:r>
               <w:rPr>
                 <w:rStyle w:val="Hyperlink"/>
                 <w:noProof/>
                 <w:lang w:val="en-GB"/>
               </w:rPr>
-              <w:t>Prerequisites</w:t>
+              <w:t>Introduction</w:t>
             </w:r>
             <w:r>
               <w:rPr>
@@ -424,7 +306,7 @@
                 <w:noProof/>
                 <w:webHidden/>
               </w:rPr>
-              <w:instrText xml:space="preserve"> PAGEREF _Toc34294217 \h </w:instrText>
+              <w:instrText xml:space="preserve"> PAGEREF _Toc48643360 \h </w:instrText>
             </w:r>
             <w:r>
               <w:rPr>
@@ -444,7 +326,7 @@
                 <w:noProof/>
                 <w:webHidden/>
               </w:rPr>
-              <w:t>5</w:t>
+              <w:t>4</w:t>
             </w:r>
             <w:r>
               <w:rPr>
@@ -469,14 +351,14 @@
               <w:lang w:val="en-GB" w:eastAsia="en-GB"/>
             </w:rPr>
           </w:pPr>
-          <w:hyperlink w:anchor="_Toc34294218" w:history="1">
+          <w:hyperlink w:anchor="_Toc48643361" w:history="1">
             <w:r>
               <w:rPr>
                 <w:rStyle w:val="Hyperlink"/>
                 <w:noProof/>
                 <w:lang w:val="en-GB"/>
               </w:rPr>
-              <w:t>System Requirements</w:t>
+              <w:t>Prerequisites</w:t>
             </w:r>
             <w:r>
               <w:rPr>
@@ -497,7 +379,7 @@
                 <w:noProof/>
                 <w:webHidden/>
               </w:rPr>
-              <w:instrText xml:space="preserve"> PAGEREF _Toc34294218 \h </w:instrText>
+              <w:instrText xml:space="preserve"> PAGEREF _Toc48643361 \h </w:instrText>
             </w:r>
             <w:r>
               <w:rPr>
@@ -542,13 +424,86 @@
               <w:lang w:val="en-GB" w:eastAsia="en-GB"/>
             </w:rPr>
           </w:pPr>
-          <w:hyperlink w:anchor="_Toc34294219" w:history="1">
+          <w:hyperlink w:anchor="_Toc48643362" w:history="1">
             <w:r>
               <w:rPr>
                 <w:rStyle w:val="Hyperlink"/>
                 <w:noProof/>
                 <w:lang w:val="en-GB"/>
               </w:rPr>
+              <w:t>System Requirements</w:t>
+            </w:r>
+            <w:r>
+              <w:rPr>
+                <w:noProof/>
+                <w:webHidden/>
+              </w:rPr>
+              <w:tab/>
+            </w:r>
+            <w:r>
+              <w:rPr>
+                <w:noProof/>
+                <w:webHidden/>
+              </w:rPr>
+              <w:fldChar w:fldCharType="begin"/>
+            </w:r>
+            <w:r>
+              <w:rPr>
+                <w:noProof/>
+                <w:webHidden/>
+              </w:rPr>
+              <w:instrText xml:space="preserve"> PAGEREF _Toc48643362 \h </w:instrText>
+            </w:r>
+            <w:r>
+              <w:rPr>
+                <w:noProof/>
+                <w:webHidden/>
+              </w:rPr>
+            </w:r>
+            <w:r>
+              <w:rPr>
+                <w:noProof/>
+                <w:webHidden/>
+              </w:rPr>
+              <w:fldChar w:fldCharType="separate"/>
+            </w:r>
+            <w:r>
+              <w:rPr>
+                <w:noProof/>
+                <w:webHidden/>
+              </w:rPr>
+              <w:t>5</w:t>
+            </w:r>
+            <w:r>
+              <w:rPr>
+                <w:noProof/>
+                <w:webHidden/>
+              </w:rPr>
+              <w:fldChar w:fldCharType="end"/>
+            </w:r>
+          </w:hyperlink>
+        </w:p>
+        <w:p>
+          <w:pPr>
+            <w:pStyle w:val="TOC2"/>
+            <w:tabs>
+              <w:tab w:val="right" w:leader="dot" w:pos="9350"/>
+            </w:tabs>
+            <w:rPr>
+              <w:rFonts w:eastAsiaTheme="minorEastAsia" w:cstheme="minorBidi"/>
+              <w:b w:val="0"/>
+              <w:bCs w:val="0"/>
+              <w:noProof/>
+              <w:lang w:val="en-GB" w:eastAsia="en-GB"/>
+            </w:rPr>
+          </w:pPr>
+          <w:hyperlink w:anchor="_Toc48643363" w:history="1">
+            <w:r>
+              <w:rPr>
+                <w:rStyle w:val="Hyperlink"/>
+                <w:noProof/>
+                <w:lang w:val="en-GB"/>
+              </w:rPr>
               <w:t>Installation</w:t>
             </w:r>
             <w:r>
@@ -570,7 +525,7 @@
                 <w:noProof/>
                 <w:webHidden/>
               </w:rPr>
-              <w:instrText xml:space="preserve"> PAGEREF _Toc34294219 \h </w:instrText>
+              <w:instrText xml:space="preserve"> PAGEREF _Toc48643363 \h </w:instrText>
             </w:r>
             <w:r>
               <w:rPr>
@@ -615,7 +570,7 @@
               <w:lang w:val="en-GB" w:eastAsia="en-GB"/>
             </w:rPr>
           </w:pPr>
-          <w:hyperlink w:anchor="_Toc34294220" w:history="1">
+          <w:hyperlink w:anchor="_Toc48643364" w:history="1">
             <w:r>
               <w:rPr>
                 <w:rStyle w:val="Hyperlink"/>
@@ -643,7 +598,7 @@
                 <w:noProof/>
                 <w:webHidden/>
               </w:rPr>
-              <w:instrText xml:space="preserve"> PAGEREF _Toc34294220 \h </w:instrText>
+              <w:instrText xml:space="preserve"> PAGEREF _Toc48643364 \h </w:instrText>
             </w:r>
             <w:r>
               <w:rPr>
@@ -692,7 +647,7 @@
               <w:lang w:val="en-GB" w:eastAsia="en-GB"/>
             </w:rPr>
           </w:pPr>
-          <w:hyperlink w:anchor="_Toc34294221" w:history="1">
+          <w:hyperlink w:anchor="_Toc48643365" w:history="1">
             <w:r>
               <w:rPr>
                 <w:rStyle w:val="Hyperlink"/>
@@ -720,7 +675,7 @@
                 <w:noProof/>
                 <w:webHidden/>
               </w:rPr>
-              <w:instrText xml:space="preserve"> PAGEREF _Toc34294221 \h </w:instrText>
+              <w:instrText xml:space="preserve"> PAGEREF _Toc48643365 \h </w:instrText>
             </w:r>
             <w:r>
               <w:rPr>
@@ -769,7 +724,7 @@
               <w:lang w:val="en-GB" w:eastAsia="en-GB"/>
             </w:rPr>
           </w:pPr>
-          <w:hyperlink w:anchor="_Toc34294222" w:history="1">
+          <w:hyperlink w:anchor="_Toc48643366" w:history="1">
             <w:r>
               <w:rPr>
                 <w:rStyle w:val="Hyperlink"/>
@@ -797,7 +752,7 @@
                 <w:noProof/>
                 <w:webHidden/>
               </w:rPr>
-              <w:instrText xml:space="preserve"> PAGEREF _Toc34294222 \h </w:instrText>
+              <w:instrText xml:space="preserve"> PAGEREF _Toc48643366 \h </w:instrText>
             </w:r>
             <w:r>
               <w:rPr>
@@ -846,7 +801,7 @@
               <w:lang w:val="en-GB" w:eastAsia="en-GB"/>
             </w:rPr>
           </w:pPr>
-          <w:hyperlink w:anchor="_Toc34294223" w:history="1">
+          <w:hyperlink w:anchor="_Toc48643367" w:history="1">
             <w:r>
               <w:rPr>
                 <w:rStyle w:val="Hyperlink"/>
@@ -874,7 +829,7 @@
                 <w:noProof/>
                 <w:webHidden/>
               </w:rPr>
-              <w:instrText xml:space="preserve"> PAGEREF _Toc34294223 \h </w:instrText>
+              <w:instrText xml:space="preserve"> PAGEREF _Toc48643367 \h </w:instrText>
             </w:r>
             <w:r>
               <w:rPr>
@@ -919,7 +874,7 @@
               <w:lang w:val="en-GB" w:eastAsia="en-GB"/>
             </w:rPr>
           </w:pPr>
-          <w:hyperlink w:anchor="_Toc34294224" w:history="1">
+          <w:hyperlink w:anchor="_Toc48643368" w:history="1">
             <w:r>
               <w:rPr>
                 <w:rStyle w:val="Hyperlink"/>
@@ -947,7 +902,7 @@
                 <w:noProof/>
                 <w:webHidden/>
               </w:rPr>
-              <w:instrText xml:space="preserve"> PAGEREF _Toc34294224 \h </w:instrText>
+              <w:instrText xml:space="preserve"> PAGEREF _Toc48643368 \h </w:instrText>
             </w:r>
             <w:r>
               <w:rPr>
@@ -992,7 +947,7 @@
               <w:lang w:val="en-GB" w:eastAsia="en-GB"/>
             </w:rPr>
           </w:pPr>
-          <w:hyperlink w:anchor="_Toc34294225" w:history="1">
+          <w:hyperlink w:anchor="_Toc48643369" w:history="1">
             <w:r>
               <w:rPr>
                 <w:rStyle w:val="Hyperlink"/>
@@ -1020,7 +975,7 @@
                 <w:noProof/>
                 <w:webHidden/>
               </w:rPr>
-              <w:instrText xml:space="preserve"> PAGEREF _Toc34294225 \h </w:instrText>
+              <w:instrText xml:space="preserve"> PAGEREF _Toc48643369 \h </w:instrText>
             </w:r>
             <w:r>
               <w:rPr>
@@ -1065,7 +1020,7 @@
               <w:lang w:val="en-GB" w:eastAsia="en-GB"/>
             </w:rPr>
           </w:pPr>
-          <w:hyperlink w:anchor="_Toc34294226" w:history="1">
+          <w:hyperlink w:anchor="_Toc48643370" w:history="1">
             <w:r>
               <w:rPr>
                 <w:rStyle w:val="Hyperlink"/>
@@ -1093,7 +1048,7 @@
                 <w:noProof/>
                 <w:webHidden/>
               </w:rPr>
-              <w:instrText xml:space="preserve"> PAGEREF _Toc34294226 \h </w:instrText>
+              <w:instrText xml:space="preserve"> PAGEREF _Toc48643370 \h </w:instrText>
             </w:r>
             <w:r>
               <w:rPr>
@@ -1138,7 +1093,7 @@
               <w:lang w:val="en-GB" w:eastAsia="en-GB"/>
             </w:rPr>
           </w:pPr>
-          <w:hyperlink w:anchor="_Toc34294227" w:history="1">
+          <w:hyperlink w:anchor="_Toc48643371" w:history="1">
             <w:r>
               <w:rPr>
                 <w:rStyle w:val="Hyperlink"/>
@@ -1166,7 +1121,7 @@
                 <w:noProof/>
                 <w:webHidden/>
               </w:rPr>
-              <w:instrText xml:space="preserve"> PAGEREF _Toc34294227 \h </w:instrText>
+              <w:instrText xml:space="preserve"> PAGEREF _Toc48643371 \h </w:instrText>
             </w:r>
             <w:r>
               <w:rPr>
@@ -1211,7 +1166,7 @@
               <w:lang w:val="en-GB" w:eastAsia="en-GB"/>
             </w:rPr>
           </w:pPr>
-          <w:hyperlink w:anchor="_Toc34294228" w:history="1">
+          <w:hyperlink w:anchor="_Toc48643372" w:history="1">
             <w:r>
               <w:rPr>
                 <w:rStyle w:val="Hyperlink"/>
@@ -1239,7 +1194,7 @@
                 <w:noProof/>
                 <w:webHidden/>
               </w:rPr>
-              <w:instrText xml:space="preserve"> PAGEREF _Toc34294228 \h </w:instrText>
+              <w:instrText xml:space="preserve"> PAGEREF _Toc48643372 \h </w:instrText>
             </w:r>
             <w:r>
               <w:rPr>
@@ -1284,7 +1239,7 @@
               <w:lang w:val="en-GB" w:eastAsia="en-GB"/>
             </w:rPr>
           </w:pPr>
-          <w:hyperlink w:anchor="_Toc34294229" w:history="1">
+          <w:hyperlink w:anchor="_Toc48643373" w:history="1">
             <w:r>
               <w:rPr>
                 <w:rStyle w:val="Hyperlink"/>
@@ -1312,7 +1267,7 @@
                 <w:noProof/>
                 <w:webHidden/>
               </w:rPr>
-              <w:instrText xml:space="preserve"> PAGEREF _Toc34294229 \h </w:instrText>
+              <w:instrText xml:space="preserve"> PAGEREF _Toc48643373 \h </w:instrText>
             </w:r>
             <w:r>
               <w:rPr>
@@ -1361,7 +1316,7 @@
               <w:lang w:val="en-GB" w:eastAsia="en-GB"/>
             </w:rPr>
           </w:pPr>
-          <w:hyperlink w:anchor="_Toc34294230" w:history="1">
+          <w:hyperlink w:anchor="_Toc48643374" w:history="1">
             <w:r>
               <w:rPr>
                 <w:rStyle w:val="Hyperlink"/>
@@ -1389,7 +1344,7 @@
                 <w:noProof/>
                 <w:webHidden/>
               </w:rPr>
-              <w:instrText xml:space="preserve"> PAGEREF _Toc34294230 \h </w:instrText>
+              <w:instrText xml:space="preserve"> PAGEREF _Toc48643374 \h </w:instrText>
             </w:r>
             <w:r>
               <w:rPr>
@@ -1438,7 +1393,7 @@
               <w:lang w:val="en-GB" w:eastAsia="en-GB"/>
             </w:rPr>
           </w:pPr>
-          <w:hyperlink w:anchor="_Toc34294231" w:history="1">
+          <w:hyperlink w:anchor="_Toc48643375" w:history="1">
             <w:r>
               <w:rPr>
                 <w:rStyle w:val="Hyperlink"/>
@@ -1466,7 +1421,7 @@
                 <w:noProof/>
                 <w:webHidden/>
               </w:rPr>
-              <w:instrText xml:space="preserve"> PAGEREF _Toc34294231 \h </w:instrText>
+              <w:instrText xml:space="preserve"> PAGEREF _Toc48643375 \h </w:instrText>
             </w:r>
             <w:r>
               <w:rPr>
@@ -1515,7 +1470,7 @@
               <w:lang w:val="en-GB" w:eastAsia="en-GB"/>
             </w:rPr>
           </w:pPr>
-          <w:hyperlink w:anchor="_Toc34294232" w:history="1">
+          <w:hyperlink w:anchor="_Toc48643376" w:history="1">
             <w:r>
               <w:rPr>
                 <w:rStyle w:val="Hyperlink"/>
@@ -1543,7 +1498,7 @@
                 <w:noProof/>
                 <w:webHidden/>
               </w:rPr>
-              <w:instrText xml:space="preserve"> PAGEREF _Toc34294232 \h </w:instrText>
+              <w:instrText xml:space="preserve"> PAGEREF _Toc48643376 \h </w:instrText>
             </w:r>
             <w:r>
               <w:rPr>
@@ -1592,7 +1547,7 @@
               <w:lang w:val="en-GB" w:eastAsia="en-GB"/>
             </w:rPr>
           </w:pPr>
-          <w:hyperlink w:anchor="_Toc34294233" w:history="1">
+          <w:hyperlink w:anchor="_Toc48643377" w:history="1">
             <w:r>
               <w:rPr>
                 <w:rStyle w:val="Hyperlink"/>
@@ -1620,7 +1575,7 @@
                 <w:noProof/>
                 <w:webHidden/>
               </w:rPr>
-              <w:instrText xml:space="preserve"> PAGEREF _Toc34294233 \h </w:instrText>
+              <w:instrText xml:space="preserve"> PAGEREF _Toc48643377 \h </w:instrText>
             </w:r>
             <w:r>
               <w:rPr>
@@ -1669,7 +1624,7 @@
               <w:lang w:val="en-GB" w:eastAsia="en-GB"/>
             </w:rPr>
           </w:pPr>
-          <w:hyperlink w:anchor="_Toc34294234" w:history="1">
+          <w:hyperlink w:anchor="_Toc48643378" w:history="1">
             <w:r>
               <w:rPr>
                 <w:rStyle w:val="Hyperlink"/>
@@ -1697,7 +1652,7 @@
                 <w:noProof/>
                 <w:webHidden/>
               </w:rPr>
-              <w:instrText xml:space="preserve"> PAGEREF _Toc34294234 \h </w:instrText>
+              <w:instrText xml:space="preserve"> PAGEREF _Toc48643378 \h </w:instrText>
             </w:r>
             <w:r>
               <w:rPr>
@@ -1742,7 +1697,7 @@
               <w:lang w:val="en-GB" w:eastAsia="en-GB"/>
             </w:rPr>
           </w:pPr>
-          <w:hyperlink w:anchor="_Toc34294235" w:history="1">
+          <w:hyperlink w:anchor="_Toc48643379" w:history="1">
             <w:r>
               <w:rPr>
                 <w:rStyle w:val="Hyperlink"/>
@@ -1770,7 +1725,7 @@
                 <w:noProof/>
                 <w:webHidden/>
               </w:rPr>
-              <w:instrText xml:space="preserve"> PAGEREF _Toc34294235 \h </w:instrText>
+              <w:instrText xml:space="preserve"> PAGEREF _Toc48643379 \h </w:instrText>
             </w:r>
             <w:r>
               <w:rPr>
@@ -1815,7 +1770,7 @@
               <w:lang w:val="en-GB" w:eastAsia="en-GB"/>
             </w:rPr>
           </w:pPr>
-          <w:hyperlink w:anchor="_Toc34294236" w:history="1">
+          <w:hyperlink w:anchor="_Toc48643380" w:history="1">
             <w:r>
               <w:rPr>
                 <w:rStyle w:val="Hyperlink"/>
@@ -1843,7 +1798,7 @@
                 <w:noProof/>
                 <w:webHidden/>
               </w:rPr>
-              <w:instrText xml:space="preserve"> PAGEREF _Toc34294236 \h </w:instrText>
+              <w:instrText xml:space="preserve"> PAGEREF _Toc48643380 \h </w:instrText>
             </w:r>
             <w:r>
               <w:rPr>
@@ -1888,7 +1843,7 @@
               <w:lang w:val="en-GB" w:eastAsia="en-GB"/>
             </w:rPr>
           </w:pPr>
-          <w:hyperlink w:anchor="_Toc34294237" w:history="1">
+          <w:hyperlink w:anchor="_Toc48643381" w:history="1">
             <w:r>
               <w:rPr>
                 <w:rStyle w:val="Hyperlink"/>
@@ -1916,7 +1871,7 @@
                 <w:noProof/>
                 <w:webHidden/>
               </w:rPr>
-              <w:instrText xml:space="preserve"> PAGEREF _Toc34294237 \h </w:instrText>
+              <w:instrText xml:space="preserve"> PAGEREF _Toc48643381 \h </w:instrText>
             </w:r>
             <w:r>
               <w:rPr>
@@ -1961,7 +1916,7 @@
               <w:lang w:val="en-GB" w:eastAsia="en-GB"/>
             </w:rPr>
           </w:pPr>
-          <w:hyperlink w:anchor="_Toc34294238" w:history="1">
+          <w:hyperlink w:anchor="_Toc48643382" w:history="1">
             <w:r>
               <w:rPr>
                 <w:rStyle w:val="Hyperlink"/>
@@ -1989,7 +1944,7 @@
                 <w:noProof/>
                 <w:webHidden/>
               </w:rPr>
-              <w:instrText xml:space="preserve"> PAGEREF _Toc34294238 \h </w:instrText>
+              <w:instrText xml:space="preserve"> PAGEREF _Toc48643382 \h </w:instrText>
             </w:r>
             <w:r>
               <w:rPr>
@@ -2034,7 +1989,7 @@
               <w:lang w:val="en-GB" w:eastAsia="en-GB"/>
             </w:rPr>
           </w:pPr>
-          <w:hyperlink w:anchor="_Toc34294239" w:history="1">
+          <w:hyperlink w:anchor="_Toc48643383" w:history="1">
             <w:r>
               <w:rPr>
                 <w:rStyle w:val="Hyperlink"/>
@@ -2062,7 +2017,7 @@
                 <w:noProof/>
                 <w:webHidden/>
               </w:rPr>
-              <w:instrText xml:space="preserve"> PAGEREF _Toc34294239 \h </w:instrText>
+              <w:instrText xml:space="preserve"> PAGEREF _Toc48643383 \h </w:instrText>
             </w:r>
             <w:r>
               <w:rPr>
@@ -2107,7 +2062,7 @@
               <w:lang w:val="en-GB" w:eastAsia="en-GB"/>
             </w:rPr>
           </w:pPr>
-          <w:hyperlink w:anchor="_Toc34294240" w:history="1">
+          <w:hyperlink w:anchor="_Toc48643384" w:history="1">
             <w:r>
               <w:rPr>
                 <w:rStyle w:val="Hyperlink"/>
@@ -2135,7 +2090,7 @@
                 <w:noProof/>
                 <w:webHidden/>
               </w:rPr>
-              <w:instrText xml:space="preserve"> PAGEREF _Toc34294240 \h </w:instrText>
+              <w:instrText xml:space="preserve"> PAGEREF _Toc48643384 \h </w:instrText>
             </w:r>
             <w:r>
               <w:rPr>
@@ -2180,7 +2135,7 @@
               <w:lang w:val="en-GB" w:eastAsia="en-GB"/>
             </w:rPr>
           </w:pPr>
-          <w:hyperlink w:anchor="_Toc34294241" w:history="1">
+          <w:hyperlink w:anchor="_Toc48643385" w:history="1">
             <w:r>
               <w:rPr>
                 <w:rStyle w:val="Hyperlink"/>
@@ -2208,7 +2163,7 @@
                 <w:noProof/>
                 <w:webHidden/>
               </w:rPr>
-              <w:instrText xml:space="preserve"> PAGEREF _Toc34294241 \h </w:instrText>
+              <w:instrText xml:space="preserve"> PAGEREF _Toc48643385 \h </w:instrText>
             </w:r>
             <w:r>
               <w:rPr>
@@ -2253,7 +2208,7 @@
               <w:lang w:val="en-GB" w:eastAsia="en-GB"/>
             </w:rPr>
           </w:pPr>
-          <w:hyperlink w:anchor="_Toc34294242" w:history="1">
+          <w:hyperlink w:anchor="_Toc48643386" w:history="1">
             <w:r>
               <w:rPr>
                 <w:rStyle w:val="Hyperlink"/>
@@ -2281,7 +2236,7 @@
                 <w:noProof/>
                 <w:webHidden/>
               </w:rPr>
-              <w:instrText xml:space="preserve"> PAGEREF _Toc34294242 \h </w:instrText>
+              <w:instrText xml:space="preserve"> PAGEREF _Toc48643386 \h </w:instrText>
             </w:r>
             <w:r>
               <w:rPr>
@@ -2330,7 +2285,7 @@
               <w:lang w:val="en-GB" w:eastAsia="en-GB"/>
             </w:rPr>
           </w:pPr>
-          <w:hyperlink w:anchor="_Toc34294243" w:history="1">
+          <w:hyperlink w:anchor="_Toc48643387" w:history="1">
             <w:r>
               <w:rPr>
                 <w:rStyle w:val="Hyperlink"/>
@@ -2358,7 +2313,7 @@
                 <w:noProof/>
                 <w:webHidden/>
               </w:rPr>
-              <w:instrText xml:space="preserve"> PAGEREF _Toc34294243 \h </w:instrText>
+              <w:instrText xml:space="preserve"> PAGEREF _Toc48643387 \h </w:instrText>
             </w:r>
             <w:r>
               <w:rPr>
@@ -2403,7 +2358,7 @@
               <w:lang w:val="en-GB" w:eastAsia="en-GB"/>
             </w:rPr>
           </w:pPr>
-          <w:hyperlink w:anchor="_Toc34294244" w:history="1">
+          <w:hyperlink w:anchor="_Toc48643388" w:history="1">
             <w:r>
               <w:rPr>
                 <w:rStyle w:val="Hyperlink"/>
@@ -2431,7 +2386,7 @@
                 <w:noProof/>
                 <w:webHidden/>
               </w:rPr>
-              <w:instrText xml:space="preserve"> PAGEREF _Toc34294244 \h </w:instrText>
+              <w:instrText xml:space="preserve"> PAGEREF _Toc48643388 \h </w:instrText>
             </w:r>
             <w:r>
               <w:rPr>
@@ -2476,7 +2431,7 @@
               <w:lang w:val="en-GB" w:eastAsia="en-GB"/>
             </w:rPr>
           </w:pPr>
-          <w:hyperlink w:anchor="_Toc34294245" w:history="1">
+          <w:hyperlink w:anchor="_Toc48643389" w:history="1">
             <w:r>
               <w:rPr>
                 <w:rStyle w:val="Hyperlink"/>
@@ -2504,7 +2459,7 @@
                 <w:noProof/>
                 <w:webHidden/>
               </w:rPr>
-              <w:instrText xml:space="preserve"> PAGEREF _Toc34294245 \h </w:instrText>
+              <w:instrText xml:space="preserve"> PAGEREF _Toc48643389 \h </w:instrText>
             </w:r>
             <w:r>
               <w:rPr>
@@ -2549,7 +2504,7 @@
               <w:lang w:val="en-GB" w:eastAsia="en-GB"/>
             </w:rPr>
           </w:pPr>
-          <w:hyperlink w:anchor="_Toc34294246" w:history="1">
+          <w:hyperlink w:anchor="_Toc48643390" w:history="1">
             <w:r>
               <w:rPr>
                 <w:rStyle w:val="Hyperlink"/>
@@ -2577,7 +2532,7 @@
                 <w:noProof/>
                 <w:webHidden/>
               </w:rPr>
-              <w:instrText xml:space="preserve"> PAGEREF _Toc34294246 \h </w:instrText>
+              <w:instrText xml:space="preserve"> PAGEREF _Toc48643390 \h </w:instrText>
             </w:r>
             <w:r>
               <w:rPr>
@@ -2622,7 +2577,7 @@
               <w:lang w:val="en-GB" w:eastAsia="en-GB"/>
             </w:rPr>
           </w:pPr>
-          <w:hyperlink w:anchor="_Toc34294247" w:history="1">
+          <w:hyperlink w:anchor="_Toc48643391" w:history="1">
             <w:r>
               <w:rPr>
                 <w:rStyle w:val="Hyperlink"/>
@@ -2650,7 +2605,7 @@
                 <w:noProof/>
                 <w:webHidden/>
               </w:rPr>
-              <w:instrText xml:space="preserve"> PAGEREF _Toc34294247 \h </w:instrText>
+              <w:instrText xml:space="preserve"> PAGEREF _Toc48643391 \h </w:instrText>
             </w:r>
             <w:r>
               <w:rPr>
@@ -2695,7 +2650,7 @@
               <w:lang w:val="en-GB" w:eastAsia="en-GB"/>
             </w:rPr>
           </w:pPr>
-          <w:hyperlink w:anchor="_Toc34294248" w:history="1">
+          <w:hyperlink w:anchor="_Toc48643392" w:history="1">
             <w:r>
               <w:rPr>
                 <w:rStyle w:val="Hyperlink"/>
@@ -2740,7 +2695,7 @@
                 <w:noProof/>
                 <w:webHidden/>
               </w:rPr>
-              <w:instrText xml:space="preserve"> PAGEREF _Toc34294248 \h </w:instrText>
+              <w:instrText xml:space="preserve"> PAGEREF _Toc48643392 \h </w:instrText>
             </w:r>
             <w:r>
               <w:rPr>
@@ -2789,7 +2744,7 @@
               <w:lang w:val="en-GB" w:eastAsia="en-GB"/>
             </w:rPr>
           </w:pPr>
-          <w:hyperlink w:anchor="_Toc34294249" w:history="1">
+          <w:hyperlink w:anchor="_Toc48643393" w:history="1">
             <w:r>
               <w:rPr>
                 <w:rStyle w:val="Hyperlink"/>
@@ -2817,7 +2772,7 @@
                 <w:noProof/>
                 <w:webHidden/>
               </w:rPr>
-              <w:instrText xml:space="preserve"> PAGEREF _Toc34294249 \h </w:instrText>
+              <w:instrText xml:space="preserve"> PAGEREF _Toc48643393 \h </w:instrText>
             </w:r>
             <w:r>
               <w:rPr>
@@ -2862,7 +2817,7 @@
               <w:lang w:val="en-GB" w:eastAsia="en-GB"/>
             </w:rPr>
           </w:pPr>
-          <w:hyperlink w:anchor="_Toc34294250" w:history="1">
+          <w:hyperlink w:anchor="_Toc48643394" w:history="1">
             <w:r>
               <w:rPr>
                 <w:rStyle w:val="Hyperlink"/>
@@ -2890,7 +2845,7 @@
                 <w:noProof/>
                 <w:webHidden/>
               </w:rPr>
-              <w:instrText xml:space="preserve"> PAGEREF _Toc34294250 \h </w:instrText>
+              <w:instrText xml:space="preserve"> PAGEREF _Toc48643394 \h </w:instrText>
             </w:r>
             <w:r>
               <w:rPr>
@@ -2935,7 +2890,7 @@
               <w:lang w:val="en-GB" w:eastAsia="en-GB"/>
             </w:rPr>
           </w:pPr>
-          <w:hyperlink w:anchor="_Toc34294251" w:history="1">
+          <w:hyperlink w:anchor="_Toc48643395" w:history="1">
             <w:r>
               <w:rPr>
                 <w:rStyle w:val="Hyperlink"/>
@@ -2963,7 +2918,7 @@
                 <w:noProof/>
                 <w:webHidden/>
               </w:rPr>
-              <w:instrText xml:space="preserve"> PAGEREF _Toc34294251 \h </w:instrText>
+              <w:instrText xml:space="preserve"> PAGEREF _Toc48643395 \h </w:instrText>
             </w:r>
             <w:r>
               <w:rPr>
@@ -3008,7 +2963,7 @@
               <w:lang w:val="en-GB" w:eastAsia="en-GB"/>
             </w:rPr>
           </w:pPr>
-          <w:hyperlink w:anchor="_Toc34294252" w:history="1">
+          <w:hyperlink w:anchor="_Toc48643396" w:history="1">
             <w:r>
               <w:rPr>
                 <w:rStyle w:val="Hyperlink"/>
@@ -3036,7 +2991,7 @@
                 <w:noProof/>
                 <w:webHidden/>
               </w:rPr>
-              <w:instrText xml:space="preserve"> PAGEREF _Toc34294252 \h </w:instrText>
+              <w:instrText xml:space="preserve"> PAGEREF _Toc48643396 \h </w:instrText>
             </w:r>
             <w:r>
               <w:rPr>
@@ -3081,7 +3036,7 @@
               <w:lang w:val="en-GB" w:eastAsia="en-GB"/>
             </w:rPr>
           </w:pPr>
-          <w:hyperlink w:anchor="_Toc34294253" w:history="1">
+          <w:hyperlink w:anchor="_Toc48643397" w:history="1">
             <w:r>
               <w:rPr>
                 <w:rStyle w:val="Hyperlink"/>
@@ -3109,7 +3064,7 @@
                 <w:noProof/>
                 <w:webHidden/>
               </w:rPr>
-              <w:instrText xml:space="preserve"> PAGEREF _Toc34294253 \h </w:instrText>
+              <w:instrText xml:space="preserve"> PAGEREF _Toc48643397 \h </w:instrText>
             </w:r>
             <w:r>
               <w:rPr>
@@ -3154,7 +3109,7 @@
               <w:lang w:val="en-GB" w:eastAsia="en-GB"/>
             </w:rPr>
           </w:pPr>
-          <w:hyperlink w:anchor="_Toc34294254" w:history="1">
+          <w:hyperlink w:anchor="_Toc48643398" w:history="1">
             <w:r>
               <w:rPr>
                 <w:rStyle w:val="Hyperlink"/>
@@ -3182,7 +3137,7 @@
                 <w:noProof/>
                 <w:webHidden/>
               </w:rPr>
-              <w:instrText xml:space="preserve"> PAGEREF _Toc34294254 \h </w:instrText>
+              <w:instrText xml:space="preserve"> PAGEREF _Toc48643398 \h </w:instrText>
             </w:r>
             <w:r>
               <w:rPr>
@@ -3227,7 +3182,7 @@
               <w:lang w:val="en-GB" w:eastAsia="en-GB"/>
             </w:rPr>
           </w:pPr>
-          <w:hyperlink w:anchor="_Toc34294255" w:history="1">
+          <w:hyperlink w:anchor="_Toc48643399" w:history="1">
             <w:r>
               <w:rPr>
                 <w:rStyle w:val="Hyperlink"/>
@@ -3255,7 +3210,7 @@
                 <w:noProof/>
                 <w:webHidden/>
               </w:rPr>
-              <w:instrText xml:space="preserve"> PAGEREF _Toc34294255 \h </w:instrText>
+              <w:instrText xml:space="preserve"> PAGEREF _Toc48643399 \h </w:instrText>
             </w:r>
             <w:r>
               <w:rPr>
@@ -3300,7 +3255,7 @@
               <w:lang w:val="en-GB" w:eastAsia="en-GB"/>
             </w:rPr>
           </w:pPr>
-          <w:hyperlink w:anchor="_Toc34294256" w:history="1">
+          <w:hyperlink w:anchor="_Toc48643400" w:history="1">
             <w:r>
               <w:rPr>
                 <w:rStyle w:val="Hyperlink"/>
@@ -3328,7 +3283,7 @@
                 <w:noProof/>
                 <w:webHidden/>
               </w:rPr>
-              <w:instrText xml:space="preserve"> PAGEREF _Toc34294256 \h </w:instrText>
+              <w:instrText xml:space="preserve"> PAGEREF _Toc48643400 \h </w:instrText>
             </w:r>
             <w:r>
               <w:rPr>
@@ -3373,7 +3328,7 @@
               <w:lang w:val="en-GB" w:eastAsia="en-GB"/>
             </w:rPr>
           </w:pPr>
-          <w:hyperlink w:anchor="_Toc34294257" w:history="1">
+          <w:hyperlink w:anchor="_Toc48643401" w:history="1">
             <w:r>
               <w:rPr>
                 <w:rStyle w:val="Hyperlink"/>
@@ -3401,7 +3356,7 @@
                 <w:noProof/>
                 <w:webHidden/>
               </w:rPr>
-              <w:instrText xml:space="preserve"> PAGEREF _Toc34294257 \h </w:instrText>
+              <w:instrText xml:space="preserve"> PAGEREF _Toc48643401 \h </w:instrText>
             </w:r>
             <w:r>
               <w:rPr>
@@ -3446,7 +3401,7 @@
               <w:lang w:val="en-GB" w:eastAsia="en-GB"/>
             </w:rPr>
           </w:pPr>
-          <w:hyperlink w:anchor="_Toc34294258" w:history="1">
+          <w:hyperlink w:anchor="_Toc48643402" w:history="1">
             <w:r>
               <w:rPr>
                 <w:rStyle w:val="Hyperlink"/>
@@ -3474,7 +3429,7 @@
                 <w:noProof/>
                 <w:webHidden/>
               </w:rPr>
-              <w:instrText xml:space="preserve"> PAGEREF _Toc34294258 \h </w:instrText>
+              <w:instrText xml:space="preserve"> PAGEREF _Toc48643402 \h </w:instrText>
             </w:r>
             <w:r>
               <w:rPr>
@@ -3519,7 +3474,7 @@
               <w:lang w:val="en-GB" w:eastAsia="en-GB"/>
             </w:rPr>
           </w:pPr>
-          <w:hyperlink w:anchor="_Toc34294259" w:history="1">
+          <w:hyperlink w:anchor="_Toc48643403" w:history="1">
             <w:r>
               <w:rPr>
                 <w:rStyle w:val="Hyperlink"/>
@@ -3547,7 +3502,7 @@
                 <w:noProof/>
                 <w:webHidden/>
               </w:rPr>
-              <w:instrText xml:space="preserve"> PAGEREF _Toc34294259 \h </w:instrText>
+              <w:instrText xml:space="preserve"> PAGEREF _Toc48643403 \h </w:instrText>
             </w:r>
             <w:r>
               <w:rPr>
@@ -3567,7 +3522,7 @@
                 <w:noProof/>
                 <w:webHidden/>
               </w:rPr>
-              <w:t>41</w:t>
+              <w:t>42</w:t>
             </w:r>
             <w:r>
               <w:rPr>
@@ -3592,7 +3547,7 @@
               <w:lang w:val="en-GB" w:eastAsia="en-GB"/>
             </w:rPr>
           </w:pPr>
-          <w:hyperlink w:anchor="_Toc34294260" w:history="1">
+          <w:hyperlink w:anchor="_Toc48643404" w:history="1">
             <w:r>
               <w:rPr>
                 <w:rStyle w:val="Hyperlink"/>
@@ -3620,7 +3575,7 @@
                 <w:noProof/>
                 <w:webHidden/>
               </w:rPr>
-              <w:instrText xml:space="preserve"> PAGEREF _Toc34294260 \h </w:instrText>
+              <w:instrText xml:space="preserve"> PAGEREF _Toc48643404 \h </w:instrText>
             </w:r>
             <w:r>
               <w:rPr>
@@ -3640,7 +3595,7 @@
                 <w:noProof/>
                 <w:webHidden/>
               </w:rPr>
-              <w:t>43</w:t>
+              <w:t>44</w:t>
             </w:r>
             <w:r>
               <w:rPr>
@@ -3665,7 +3620,7 @@
               <w:lang w:val="en-GB" w:eastAsia="en-GB"/>
             </w:rPr>
           </w:pPr>
-          <w:hyperlink w:anchor="_Toc34294261" w:history="1">
+          <w:hyperlink w:anchor="_Toc48643405" w:history="1">
             <w:r>
               <w:rPr>
                 <w:rStyle w:val="Hyperlink"/>
@@ -3693,7 +3648,7 @@
                 <w:noProof/>
                 <w:webHidden/>
               </w:rPr>
-              <w:instrText xml:space="preserve"> PAGEREF _Toc34294261 \h </w:instrText>
+              <w:instrText xml:space="preserve"> PAGEREF _Toc48643405 \h </w:instrText>
             </w:r>
             <w:r>
               <w:rPr>
@@ -3713,7 +3668,7 @@
                 <w:noProof/>
                 <w:webHidden/>
               </w:rPr>
-              <w:t>43</w:t>
+              <w:t>44</w:t>
             </w:r>
             <w:r>
               <w:rPr>
@@ -3738,7 +3693,7 @@
               <w:lang w:val="en-GB" w:eastAsia="en-GB"/>
             </w:rPr>
           </w:pPr>
-          <w:hyperlink w:anchor="_Toc34294262" w:history="1">
+          <w:hyperlink w:anchor="_Toc48643406" w:history="1">
             <w:r>
               <w:rPr>
                 <w:rStyle w:val="Hyperlink"/>
@@ -3766,7 +3721,7 @@
                 <w:noProof/>
                 <w:webHidden/>
               </w:rPr>
-              <w:instrText xml:space="preserve"> PAGEREF _Toc34294262 \h </w:instrText>
+              <w:instrText xml:space="preserve"> PAGEREF _Toc48643406 \h </w:instrText>
             </w:r>
             <w:r>
               <w:rPr>
@@ -3786,7 +3741,7 @@
                 <w:noProof/>
                 <w:webHidden/>
               </w:rPr>
-              <w:t>44</w:t>
+              <w:t>45</w:t>
             </w:r>
             <w:r>
               <w:rPr>
@@ -3811,7 +3766,7 @@
               <w:lang w:val="en-GB" w:eastAsia="en-GB"/>
             </w:rPr>
           </w:pPr>
-          <w:hyperlink w:anchor="_Toc34294263" w:history="1">
+          <w:hyperlink w:anchor="_Toc48643407" w:history="1">
             <w:r>
               <w:rPr>
                 <w:rStyle w:val="Hyperlink"/>
@@ -3839,7 +3794,7 @@
                 <w:noProof/>
                 <w:webHidden/>
               </w:rPr>
-              <w:instrText xml:space="preserve"> PAGEREF _Toc34294263 \h </w:instrText>
+              <w:instrText xml:space="preserve"> PAGEREF _Toc48643407 \h </w:instrText>
             </w:r>
             <w:r>
               <w:rPr>
@@ -3884,7 +3839,7 @@
               <w:lang w:val="en-GB" w:eastAsia="en-GB"/>
             </w:rPr>
           </w:pPr>
-          <w:hyperlink w:anchor="_Toc34294264" w:history="1">
+          <w:hyperlink w:anchor="_Toc48643408" w:history="1">
             <w:r>
               <w:rPr>
                 <w:rStyle w:val="Hyperlink"/>
@@ -3912,7 +3867,7 @@
                 <w:noProof/>
                 <w:webHidden/>
               </w:rPr>
-              <w:instrText xml:space="preserve"> PAGEREF _Toc34294264 \h </w:instrText>
+              <w:instrText xml:space="preserve"> PAGEREF _Toc48643408 \h </w:instrText>
             </w:r>
             <w:r>
               <w:rPr>
@@ -3957,7 +3912,7 @@
               <w:lang w:val="en-GB" w:eastAsia="en-GB"/>
             </w:rPr>
           </w:pPr>
-          <w:hyperlink w:anchor="_Toc34294265" w:history="1">
+          <w:hyperlink w:anchor="_Toc48643409" w:history="1">
             <w:r>
               <w:rPr>
                 <w:rStyle w:val="Hyperlink"/>
@@ -3985,7 +3940,7 @@
                 <w:noProof/>
                 <w:webHidden/>
               </w:rPr>
-              <w:instrText xml:space="preserve"> PAGEREF _Toc34294265 \h </w:instrText>
+              <w:instrText xml:space="preserve"> PAGEREF _Toc48643409 \h </w:instrText>
             </w:r>
             <w:r>
               <w:rPr>
@@ -4034,7 +3989,7 @@
               <w:lang w:val="en-GB" w:eastAsia="en-GB"/>
             </w:rPr>
           </w:pPr>
-          <w:hyperlink w:anchor="_Toc34294266" w:history="1">
+          <w:hyperlink w:anchor="_Toc48643410" w:history="1">
             <w:r>
               <w:rPr>
                 <w:rStyle w:val="Hyperlink"/>
@@ -4062,7 +4017,7 @@
                 <w:noProof/>
                 <w:webHidden/>
               </w:rPr>
-              <w:instrText xml:space="preserve"> PAGEREF _Toc34294266 \h </w:instrText>
+              <w:instrText xml:space="preserve"> PAGEREF _Toc48643410 \h </w:instrText>
             </w:r>
             <w:r>
               <w:rPr>
@@ -4107,7 +4062,7 @@
               <w:lang w:val="en-GB" w:eastAsia="en-GB"/>
             </w:rPr>
           </w:pPr>
-          <w:hyperlink w:anchor="_Toc34294267" w:history="1">
+          <w:hyperlink w:anchor="_Toc48643411" w:history="1">
             <w:r>
               <w:rPr>
                 <w:rStyle w:val="Hyperlink"/>
@@ -4135,7 +4090,7 @@
                 <w:noProof/>
                 <w:webHidden/>
               </w:rPr>
-              <w:instrText xml:space="preserve"> PAGEREF _Toc34294267 \h </w:instrText>
+              <w:instrText xml:space="preserve"> PAGEREF _Toc48643411 \h </w:instrText>
             </w:r>
             <w:r>
               <w:rPr>
@@ -4180,7 +4135,7 @@
               <w:lang w:val="en-GB" w:eastAsia="en-GB"/>
             </w:rPr>
           </w:pPr>
-          <w:hyperlink w:anchor="_Toc34294268" w:history="1">
+          <w:hyperlink w:anchor="_Toc48643412" w:history="1">
             <w:r>
               <w:rPr>
                 <w:rStyle w:val="Hyperlink"/>
@@ -4208,7 +4163,7 @@
                 <w:noProof/>
                 <w:webHidden/>
               </w:rPr>
-              <w:instrText xml:space="preserve"> PAGEREF _Toc34294268 \h </w:instrText>
+              <w:instrText xml:space="preserve"> PAGEREF _Toc48643412 \h </w:instrText>
             </w:r>
             <w:r>
               <w:rPr>
@@ -4253,7 +4208,7 @@
               <w:lang w:val="en-GB" w:eastAsia="en-GB"/>
             </w:rPr>
           </w:pPr>
-          <w:hyperlink w:anchor="_Toc34294269" w:history="1">
+          <w:hyperlink w:anchor="_Toc48643413" w:history="1">
             <w:r>
               <w:rPr>
                 <w:rStyle w:val="Hyperlink"/>
@@ -4281,7 +4236,7 @@
                 <w:noProof/>
                 <w:webHidden/>
               </w:rPr>
-              <w:instrText xml:space="preserve"> PAGEREF _Toc34294269 \h </w:instrText>
+              <w:instrText xml:space="preserve"> PAGEREF _Toc48643413 \h </w:instrText>
             </w:r>
             <w:r>
               <w:rPr>
@@ -4326,7 +4281,7 @@
               <w:lang w:val="en-GB" w:eastAsia="en-GB"/>
             </w:rPr>
           </w:pPr>
-          <w:hyperlink w:anchor="_Toc34294270" w:history="1">
+          <w:hyperlink w:anchor="_Toc48643414" w:history="1">
             <w:r>
               <w:rPr>
                 <w:rStyle w:val="Hyperlink"/>
@@ -4354,7 +4309,7 @@
                 <w:noProof/>
                 <w:webHidden/>
               </w:rPr>
-              <w:instrText xml:space="preserve"> PAGEREF _Toc34294270 \h </w:instrText>
+              <w:instrText xml:space="preserve"> PAGEREF _Toc48643414 \h </w:instrText>
             </w:r>
             <w:r>
               <w:rPr>
@@ -4399,7 +4354,7 @@
               <w:lang w:val="en-GB" w:eastAsia="en-GB"/>
             </w:rPr>
           </w:pPr>
-          <w:hyperlink w:anchor="_Toc34294271" w:history="1">
+          <w:hyperlink w:anchor="_Toc48643415" w:history="1">
             <w:r>
               <w:rPr>
                 <w:rStyle w:val="Hyperlink"/>
@@ -4427,7 +4382,7 @@
                 <w:noProof/>
                 <w:webHidden/>
               </w:rPr>
-              <w:instrText xml:space="preserve"> PAGEREF _Toc34294271 \h </w:instrText>
+              <w:instrText xml:space="preserve"> PAGEREF _Toc48643415 \h </w:instrText>
             </w:r>
             <w:r>
               <w:rPr>
@@ -4476,7 +4431,7 @@
               <w:lang w:val="en-GB" w:eastAsia="en-GB"/>
             </w:rPr>
           </w:pPr>
-          <w:hyperlink w:anchor="_Toc34294272" w:history="1">
+          <w:hyperlink w:anchor="_Toc48643416" w:history="1">
             <w:r>
               <w:rPr>
                 <w:rStyle w:val="Hyperlink"/>
@@ -4504,7 +4459,7 @@
                 <w:noProof/>
                 <w:webHidden/>
               </w:rPr>
-              <w:instrText xml:space="preserve"> PAGEREF _Toc34294272 \h </w:instrText>
+              <w:instrText xml:space="preserve"> PAGEREF _Toc48643416 \h </w:instrText>
             </w:r>
             <w:r>
               <w:rPr>
@@ -4549,7 +4504,7 @@
               <w:lang w:val="en-GB" w:eastAsia="en-GB"/>
             </w:rPr>
           </w:pPr>
-          <w:hyperlink w:anchor="_Toc34294273" w:history="1">
+          <w:hyperlink w:anchor="_Toc48643417" w:history="1">
             <w:r>
               <w:rPr>
                 <w:rStyle w:val="Hyperlink"/>
@@ -4577,7 +4532,7 @@
                 <w:noProof/>
                 <w:webHidden/>
               </w:rPr>
-              <w:instrText xml:space="preserve"> PAGEREF _Toc34294273 \h </w:instrText>
+              <w:instrText xml:space="preserve"> PAGEREF _Toc48643417 \h </w:instrText>
             </w:r>
             <w:r>
               <w:rPr>
@@ -4622,7 +4577,7 @@
               <w:lang w:val="en-GB" w:eastAsia="en-GB"/>
             </w:rPr>
           </w:pPr>
-          <w:hyperlink w:anchor="_Toc34294274" w:history="1">
+          <w:hyperlink w:anchor="_Toc48643418" w:history="1">
             <w:r>
               <w:rPr>
                 <w:rStyle w:val="Hyperlink"/>
@@ -4650,7 +4605,7 @@
                 <w:noProof/>
                 <w:webHidden/>
               </w:rPr>
-              <w:instrText xml:space="preserve"> PAGEREF _Toc34294274 \h </w:instrText>
+              <w:instrText xml:space="preserve"> PAGEREF _Toc48643418 \h </w:instrText>
             </w:r>
             <w:r>
               <w:rPr>
@@ -4699,7 +4654,7 @@
               <w:lang w:val="en-GB" w:eastAsia="en-GB"/>
             </w:rPr>
           </w:pPr>
-          <w:hyperlink w:anchor="_Toc34294275" w:history="1">
+          <w:hyperlink w:anchor="_Toc48643419" w:history="1">
             <w:r>
               <w:rPr>
                 <w:rStyle w:val="Hyperlink"/>
@@ -4727,7 +4682,7 @@
                 <w:noProof/>
                 <w:webHidden/>
               </w:rPr>
-              <w:instrText xml:space="preserve"> PAGEREF _Toc34294275 \h </w:instrText>
+              <w:instrText xml:space="preserve"> PAGEREF _Toc48643419 \h </w:instrText>
             </w:r>
             <w:r>
               <w:rPr>
@@ -4772,7 +4727,7 @@
               <w:lang w:val="en-GB" w:eastAsia="en-GB"/>
             </w:rPr>
           </w:pPr>
-          <w:hyperlink w:anchor="_Toc34294276" w:history="1">
+          <w:hyperlink w:anchor="_Toc48643420" w:history="1">
             <w:r>
               <w:rPr>
                 <w:rStyle w:val="Hyperlink"/>
@@ -4800,7 +4755,7 @@
                 <w:noProof/>
                 <w:webHidden/>
               </w:rPr>
-              <w:instrText xml:space="preserve"> PAGEREF _Toc34294276 \h </w:instrText>
+              <w:instrText xml:space="preserve"> PAGEREF _Toc48643420 \h </w:instrText>
             </w:r>
             <w:r>
               <w:rPr>
@@ -4845,7 +4800,7 @@
               <w:lang w:val="en-GB" w:eastAsia="en-GB"/>
             </w:rPr>
           </w:pPr>
-          <w:hyperlink w:anchor="_Toc34294277" w:history="1">
+          <w:hyperlink w:anchor="_Toc48643421" w:history="1">
             <w:r>
               <w:rPr>
                 <w:rStyle w:val="Hyperlink"/>
@@ -4873,7 +4828,7 @@
                 <w:noProof/>
                 <w:webHidden/>
               </w:rPr>
-              <w:instrText xml:space="preserve"> PAGEREF _Toc34294277 \h </w:instrText>
+              <w:instrText xml:space="preserve"> PAGEREF _Toc48643421 \h </w:instrText>
             </w:r>
             <w:r>
               <w:rPr>
@@ -4918,7 +4873,7 @@
               <w:lang w:val="en-GB" w:eastAsia="en-GB"/>
             </w:rPr>
           </w:pPr>
-          <w:hyperlink w:anchor="_Toc34294278" w:history="1">
+          <w:hyperlink w:anchor="_Toc48643422" w:history="1">
             <w:r>
               <w:rPr>
                 <w:rStyle w:val="Hyperlink"/>
@@ -4946,7 +4901,7 @@
                 <w:noProof/>
                 <w:webHidden/>
               </w:rPr>
-              <w:instrText xml:space="preserve"> PAGEREF _Toc34294278 \h </w:instrText>
+              <w:instrText xml:space="preserve"> PAGEREF _Toc48643422 \h </w:instrText>
             </w:r>
             <w:r>
               <w:rPr>
@@ -4995,7 +4950,7 @@
               <w:lang w:val="en-GB" w:eastAsia="en-GB"/>
             </w:rPr>
           </w:pPr>
-          <w:hyperlink w:anchor="_Toc34294279" w:history="1">
+          <w:hyperlink w:anchor="_Toc48643423" w:history="1">
             <w:r>
               <w:rPr>
                 <w:rStyle w:val="Hyperlink"/>
@@ -5023,7 +4978,7 @@
                 <w:noProof/>
                 <w:webHidden/>
               </w:rPr>
-              <w:instrText xml:space="preserve"> PAGEREF _Toc34294279 \h </w:instrText>
+              <w:instrText xml:space="preserve"> PAGEREF _Toc48643423 \h </w:instrText>
             </w:r>
             <w:r>
               <w:rPr>
@@ -5068,7 +5023,7 @@
               <w:lang w:val="en-GB" w:eastAsia="en-GB"/>
             </w:rPr>
           </w:pPr>
-          <w:hyperlink w:anchor="_Toc34294280" w:history="1">
+          <w:hyperlink w:anchor="_Toc48643424" w:history="1">
             <w:r>
               <w:rPr>
                 <w:rStyle w:val="Hyperlink"/>
@@ -5096,7 +5051,7 @@
                 <w:noProof/>
                 <w:webHidden/>
               </w:rPr>
-              <w:instrText xml:space="preserve"> PAGEREF _Toc34294280 \h </w:instrText>
+              <w:instrText xml:space="preserve"> PAGEREF _Toc48643424 \h </w:instrText>
             </w:r>
             <w:r>
               <w:rPr>
@@ -5141,7 +5096,7 @@
               <w:lang w:val="en-GB" w:eastAsia="en-GB"/>
             </w:rPr>
           </w:pPr>
-          <w:hyperlink w:anchor="_Toc34294281" w:history="1">
+          <w:hyperlink w:anchor="_Toc48643425" w:history="1">
             <w:r>
               <w:rPr>
                 <w:rStyle w:val="Hyperlink"/>
@@ -5169,7 +5124,7 @@
                 <w:noProof/>
                 <w:webHidden/>
               </w:rPr>
-              <w:instrText xml:space="preserve"> PAGEREF _Toc34294281 \h </w:instrText>
+              <w:instrText xml:space="preserve"> PAGEREF _Toc48643425 \h </w:instrText>
             </w:r>
             <w:r>
               <w:rPr>
@@ -5214,7 +5169,7 @@
               <w:lang w:val="en-GB" w:eastAsia="en-GB"/>
             </w:rPr>
           </w:pPr>
-          <w:hyperlink w:anchor="_Toc34294282" w:history="1">
+          <w:hyperlink w:anchor="_Toc48643426" w:history="1">
             <w:r>
               <w:rPr>
                 <w:rStyle w:val="Hyperlink"/>
@@ -5242,7 +5197,7 @@
                 <w:noProof/>
                 <w:webHidden/>
               </w:rPr>
-              <w:instrText xml:space="preserve"> PAGEREF _Toc34294282 \h </w:instrText>
+              <w:instrText xml:space="preserve"> PAGEREF _Toc48643426 \h </w:instrText>
             </w:r>
             <w:r>
               <w:rPr>
@@ -5287,7 +5242,7 @@
               <w:lang w:val="en-GB" w:eastAsia="en-GB"/>
             </w:rPr>
           </w:pPr>
-          <w:hyperlink w:anchor="_Toc34294283" w:history="1">
+          <w:hyperlink w:anchor="_Toc48643427" w:history="1">
             <w:r>
               <w:rPr>
                 <w:rStyle w:val="Hyperlink"/>
@@ -5315,7 +5270,7 @@
                 <w:noProof/>
                 <w:webHidden/>
               </w:rPr>
-              <w:instrText xml:space="preserve"> PAGEREF _Toc34294283 \h </w:instrText>
+              <w:instrText xml:space="preserve"> PAGEREF _Toc48643427 \h </w:instrText>
             </w:r>
             <w:r>
               <w:rPr>
@@ -5364,13 +5319,90 @@
               <w:lang w:val="en-GB" w:eastAsia="en-GB"/>
             </w:rPr>
           </w:pPr>
-          <w:hyperlink w:anchor="_Toc34294284" w:history="1">
+          <w:hyperlink w:anchor="_Toc48643428" w:history="1">
             <w:r>
               <w:rPr>
                 <w:rStyle w:val="Hyperlink"/>
                 <w:noProof/>
                 <w:lang w:val="en-GB"/>
               </w:rPr>
+              <w:t>Label Editor</w:t>
+            </w:r>
+            <w:r>
+              <w:rPr>
+                <w:noProof/>
+                <w:webHidden/>
+              </w:rPr>
+              <w:tab/>
+            </w:r>
+            <w:r>
+              <w:rPr>
+                <w:noProof/>
+                <w:webHidden/>
+              </w:rPr>
+              <w:fldChar w:fldCharType="begin"/>
+            </w:r>
+            <w:r>
+              <w:rPr>
+                <w:noProof/>
+                <w:webHidden/>
+              </w:rPr>
+              <w:instrText xml:space="preserve"> PAGEREF _Toc48643428 \h </w:instrText>
+            </w:r>
+            <w:r>
+              <w:rPr>
+                <w:noProof/>
+                <w:webHidden/>
+              </w:rPr>
+            </w:r>
+            <w:r>
+              <w:rPr>
+                <w:noProof/>
+                <w:webHidden/>
+              </w:rPr>
+              <w:fldChar w:fldCharType="separate"/>
+            </w:r>
+            <w:r>
+              <w:rPr>
+                <w:noProof/>
+                <w:webHidden/>
+              </w:rPr>
+              <w:t>59</w:t>
+            </w:r>
+            <w:r>
+              <w:rPr>
+                <w:noProof/>
+                <w:webHidden/>
+              </w:rPr>
+              <w:fldChar w:fldCharType="end"/>
+            </w:r>
+          </w:hyperlink>
+        </w:p>
+        <w:p>
+          <w:pPr>
+            <w:pStyle w:val="TOC1"/>
+            <w:tabs>
+              <w:tab w:val="right" w:leader="dot" w:pos="9350"/>
+            </w:tabs>
+            <w:rPr>
+              <w:rFonts w:eastAsiaTheme="minorEastAsia" w:cstheme="minorBidi"/>
+              <w:b w:val="0"/>
+              <w:bCs w:val="0"/>
+              <w:i w:val="0"/>
+              <w:iCs w:val="0"/>
+              <w:noProof/>
+              <w:sz w:val="22"/>
+              <w:szCs w:val="22"/>
+              <w:lang w:val="en-GB" w:eastAsia="en-GB"/>
+            </w:rPr>
+          </w:pPr>
+          <w:hyperlink w:anchor="_Toc48643429" w:history="1">
+            <w:r>
+              <w:rPr>
+                <w:rStyle w:val="Hyperlink"/>
+                <w:noProof/>
+                <w:lang w:val="en-GB"/>
+              </w:rPr>
               <w:t>ChemDoodle Web Commands</w:t>
             </w:r>
             <w:r>
@@ -5392,7 +5424,7 @@
                 <w:noProof/>
                 <w:webHidden/>
               </w:rPr>
-              <w:instrText xml:space="preserve"> PAGEREF _Toc34294284 \h </w:instrText>
+              <w:instrText xml:space="preserve"> PAGEREF _Toc48643429 \h </w:instrText>
             </w:r>
             <w:r>
               <w:rPr>
@@ -5412,7 +5444,7 @@
                 <w:noProof/>
                 <w:webHidden/>
               </w:rPr>
-              <w:t>59</w:t>
+              <w:t>60</w:t>
             </w:r>
             <w:r>
               <w:rPr>
@@ -5451,12 +5483,11 @@
           <w:lang w:val="en-GB"/>
         </w:rPr>
       </w:pPr>
-      <w:bookmarkStart w:id="2" w:name="_Toc34294216"/>
-      <w:r>
-        <w:rPr>
-          <w:lang w:val="en-GB"/>
-        </w:rPr>
-        <w:lastRenderedPageBreak/>
+      <w:bookmarkStart w:id="2" w:name="_Toc48643360"/>
+      <w:r>
+        <w:rPr>
+          <w:lang w:val="en-GB"/>
+        </w:rPr>
         <w:t>Introduction</w:t>
       </w:r>
       <w:bookmarkEnd w:id="0"/>
@@ -5465,7 +5496,6 @@
     <w:p>
       <w:pPr>
         <w:pStyle w:val="BodyText"/>
-        <w:jc w:val="both"/>
         <w:rPr>
           <w:lang w:val="en-GB"/>
         </w:rPr>
@@ -5492,7 +5522,6 @@
     <w:p>
       <w:pPr>
         <w:pStyle w:val="BodyTextLink"/>
-        <w:jc w:val="both"/>
         <w:rPr>
           <w:lang w:val="en-GB"/>
         </w:rPr>
@@ -5519,7 +5548,6 @@
     <w:p>
       <w:pPr>
         <w:pStyle w:val="BulletList"/>
-        <w:jc w:val="both"/>
         <w:rPr>
           <w:b/>
         </w:rPr>
@@ -5535,7 +5563,6 @@
     <w:p>
       <w:pPr>
         <w:pStyle w:val="BodyTextIndent"/>
-        <w:jc w:val="both"/>
         <w:rPr>
           <w:lang w:val="en-GB"/>
         </w:rPr>
@@ -5648,7 +5675,6 @@
     <w:p>
       <w:pPr>
         <w:pStyle w:val="BulletList"/>
-        <w:jc w:val="both"/>
         <w:rPr>
           <w:b/>
         </w:rPr>
@@ -5664,7 +5690,6 @@
     <w:p>
       <w:pPr>
         <w:pStyle w:val="BodyTextIndent"/>
-        <w:jc w:val="both"/>
         <w:rPr>
           <w:lang w:val="en-GB"/>
         </w:rPr>
@@ -5715,7 +5740,6 @@
     <w:p>
       <w:pPr>
         <w:pStyle w:val="BulletList"/>
-        <w:jc w:val="both"/>
         <w:rPr>
           <w:b/>
         </w:rPr>
@@ -5731,7 +5755,6 @@
     <w:p>
       <w:pPr>
         <w:pStyle w:val="BodyTextIndent"/>
-        <w:jc w:val="both"/>
         <w:rPr>
           <w:lang w:val="en-GB"/>
         </w:rPr>
@@ -5921,7 +5944,6 @@
     <w:p>
       <w:pPr>
         <w:pStyle w:val="BodyTextIndent"/>
-        <w:jc w:val="both"/>
         <w:rPr>
           <w:lang w:val="en-GB"/>
         </w:rPr>
@@ -6016,7 +6038,6 @@
     <w:p>
       <w:pPr>
         <w:pStyle w:val="BulletList"/>
-        <w:jc w:val="both"/>
         <w:rPr>
           <w:b/>
         </w:rPr>
@@ -6032,7 +6053,6 @@
     <w:p>
       <w:pPr>
         <w:pStyle w:val="BodyTextIndent"/>
-        <w:jc w:val="both"/>
         <w:rPr>
           <w:lang w:val="en-GB"/>
         </w:rPr>
@@ -6128,7 +6148,6 @@
     <w:p>
       <w:pPr>
         <w:pStyle w:val="BulletList"/>
-        <w:jc w:val="both"/>
         <w:rPr>
           <w:b/>
         </w:rPr>
@@ -6144,7 +6163,6 @@
     <w:p>
       <w:pPr>
         <w:pStyle w:val="BodyTextIndent"/>
-        <w:jc w:val="both"/>
         <w:rPr>
           <w:lang w:val="en-GB"/>
         </w:rPr>
@@ -6189,7 +6207,6 @@
           <w:ilvl w:val="0"/>
           <w:numId w:val="10"/>
         </w:numPr>
-        <w:jc w:val="both"/>
         <w:rPr>
           <w:b/>
         </w:rPr>
@@ -6205,7 +6222,6 @@
     <w:p>
       <w:pPr>
         <w:pStyle w:val="BodyTextIndent"/>
-        <w:jc w:val="both"/>
         <w:rPr>
           <w:lang w:val="en-GB"/>
         </w:rPr>
@@ -6292,7 +6308,6 @@
     <w:p>
       <w:pPr>
         <w:pStyle w:val="BulletList"/>
-        <w:jc w:val="both"/>
         <w:rPr>
           <w:b/>
         </w:rPr>
@@ -6308,7 +6323,6 @@
     <w:p>
       <w:pPr>
         <w:pStyle w:val="BodyTextIndent"/>
-        <w:jc w:val="both"/>
         <w:rPr>
           <w:lang w:val="en-GB"/>
         </w:rPr>
@@ -6335,7 +6349,6 @@
     <w:p>
       <w:pPr>
         <w:pStyle w:val="BulletList"/>
-        <w:jc w:val="both"/>
         <w:rPr>
           <w:b/>
         </w:rPr>
@@ -6351,7 +6364,6 @@
     <w:p>
       <w:pPr>
         <w:pStyle w:val="BodyTextIndent"/>
-        <w:jc w:val="both"/>
         <w:rPr>
           <w:lang w:val="en-GB"/>
         </w:rPr>
@@ -6381,15 +6393,15 @@
     <w:p>
       <w:pPr>
         <w:pStyle w:val="BodyText"/>
-        <w:jc w:val="both"/>
-        <w:rPr>
-          <w:lang w:val="en-GB"/>
-        </w:rPr>
-      </w:pPr>
-      <w:r>
-        <w:rPr>
-          <w:lang w:val="en-GB"/>
-        </w:rPr>
+        <w:rPr>
+          <w:lang w:val="en-GB"/>
+        </w:rPr>
+      </w:pPr>
+      <w:r>
+        <w:rPr>
+          <w:lang w:val="en-GB"/>
+        </w:rPr>
+        <w:lastRenderedPageBreak/>
         <w:t xml:space="preserve">This manual describes how to use Chem4Word to include chemical </w:t>
       </w:r>
       <w:r>
@@ -6408,12 +6420,11 @@
       </w:pPr>
       <w:bookmarkStart w:id="3" w:name="_Toc455575280"/>
       <w:bookmarkStart w:id="4" w:name="_Toc503984852"/>
-      <w:bookmarkStart w:id="5" w:name="_Toc34294217"/>
-      <w:r>
-        <w:rPr>
-          <w:lang w:val="en-GB"/>
-        </w:rPr>
-        <w:lastRenderedPageBreak/>
+      <w:bookmarkStart w:id="5" w:name="_Toc48643361"/>
+      <w:r>
+        <w:rPr>
+          <w:lang w:val="en-GB"/>
+        </w:rPr>
         <w:t>Prerequisites</w:t>
       </w:r>
       <w:bookmarkEnd w:id="3"/>
@@ -6423,7 +6434,6 @@
     <w:p>
       <w:pPr>
         <w:pStyle w:val="BodyTextLink"/>
-        <w:jc w:val="both"/>
         <w:rPr>
           <w:lang w:val="en-GB"/>
         </w:rPr>
@@ -6438,7 +6448,6 @@
     <w:p>
       <w:pPr>
         <w:pStyle w:val="BulletList"/>
-        <w:jc w:val="both"/>
       </w:pPr>
       <w:r>
         <w:rPr>
@@ -6450,7 +6459,6 @@
     <w:p>
       <w:pPr>
         <w:pStyle w:val="BulletList"/>
-        <w:jc w:val="both"/>
       </w:pPr>
       <w:r>
         <w:rPr>
@@ -6471,7 +6479,6 @@
     <w:p>
       <w:pPr>
         <w:pStyle w:val="BodyText"/>
-        <w:jc w:val="both"/>
         <w:rPr>
           <w:lang w:val="en-GB"/>
         </w:rPr>
@@ -6492,7 +6499,7 @@
       </w:pPr>
       <w:bookmarkStart w:id="6" w:name="_Toc455575281"/>
       <w:bookmarkStart w:id="7" w:name="_Toc503984853"/>
-      <w:bookmarkStart w:id="8" w:name="_Toc34294218"/>
+      <w:bookmarkStart w:id="8" w:name="_Toc48643362"/>
       <w:r>
         <w:rPr>
           <w:lang w:val="en-GB"/>
@@ -6506,7 +6513,6 @@
     <w:p>
       <w:pPr>
         <w:pStyle w:val="DT"/>
-        <w:jc w:val="both"/>
         <w:rPr>
           <w:lang w:val="en-GB"/>
         </w:rPr>
@@ -6523,7 +6529,6 @@
     <w:p>
       <w:pPr>
         <w:pStyle w:val="DL"/>
-        <w:jc w:val="both"/>
         <w:rPr>
           <w:lang w:val="en-GB"/>
         </w:rPr>
@@ -6552,7 +6557,6 @@
     <w:p>
       <w:pPr>
         <w:pStyle w:val="DT"/>
-        <w:jc w:val="both"/>
         <w:rPr>
           <w:lang w:val="en-GB"/>
         </w:rPr>
@@ -6567,7 +6571,6 @@
     <w:p>
       <w:pPr>
         <w:pStyle w:val="DL"/>
-        <w:jc w:val="both"/>
         <w:rPr>
           <w:lang w:val="en-GB"/>
         </w:rPr>
@@ -6608,7 +6611,6 @@
     <w:p>
       <w:pPr>
         <w:pStyle w:val="BulletList2"/>
-        <w:jc w:val="both"/>
         <w:rPr>
           <w:lang w:val="en-GB"/>
         </w:rPr>
@@ -6623,32 +6625,12 @@
     <w:p>
       <w:pPr>
         <w:pStyle w:val="BulletList2"/>
-        <w:jc w:val="both"/>
       </w:pPr>
       <w:r>
         <w:rPr>
           <w:lang w:val="en-GB"/>
         </w:rPr>
         <w:t>.NET Framework 4.6.2 or greater.</w:t>
-      </w:r>
-    </w:p>
-    <w:p>
-      <w:pPr>
-        <w:pStyle w:val="BulletList2"/>
-        <w:numPr>
-          <w:ilvl w:val="0"/>
-          <w:numId w:val="0"/>
-        </w:numPr>
-        <w:jc w:val="both"/>
-        <w:rPr>
-          <w:lang w:val="en-GB"/>
-        </w:rPr>
-      </w:pPr>
-      <w:r>
-        <w:rPr>
-          <w:lang w:val="en-GB"/>
-        </w:rPr>
-        <w:t>Installation will be halted if Word is detected as running.</w:t>
       </w:r>
     </w:p>
     <w:p>
@@ -6699,7 +6681,7 @@
       </w:pPr>
       <w:bookmarkStart w:id="10" w:name="_Toc455575282"/>
       <w:bookmarkStart w:id="11" w:name="_Toc503984854"/>
-      <w:bookmarkStart w:id="12" w:name="_Toc34294219"/>
+      <w:bookmarkStart w:id="12" w:name="_Toc48643363"/>
       <w:r>
         <w:rPr>
           <w:lang w:val="en-GB"/>
@@ -6717,7 +6699,6 @@
           <w:ilvl w:val="0"/>
           <w:numId w:val="0"/>
         </w:numPr>
-        <w:jc w:val="both"/>
         <w:rPr>
           <w:lang w:val="en-GB"/>
         </w:rPr>
@@ -6749,7 +6730,7 @@
         </w:rPr>
       </w:pPr>
       <w:bookmarkStart w:id="13" w:name="_Toc503984855"/>
-      <w:bookmarkStart w:id="14" w:name="_Toc34294220"/>
+      <w:bookmarkStart w:id="14" w:name="_Toc48643364"/>
       <w:r>
         <w:rPr>
           <w:lang w:val="en-GB"/>
@@ -6772,7 +6753,6 @@
           <w:ilvl w:val="0"/>
           <w:numId w:val="1"/>
         </w:numPr>
-        <w:jc w:val="both"/>
         <w:rPr>
           <w:szCs w:val="22"/>
           <w:lang w:val="en-GB"/>
@@ -6792,7 +6772,6 @@
           <w:ilvl w:val="0"/>
           <w:numId w:val="1"/>
         </w:numPr>
-        <w:jc w:val="both"/>
         <w:rPr>
           <w:lang w:val="en-GB"/>
         </w:rPr>
@@ -6858,7 +6837,6 @@
           <w:ilvl w:val="0"/>
           <w:numId w:val="1"/>
         </w:numPr>
-        <w:jc w:val="both"/>
         <w:rPr>
           <w:lang w:val="en-GB"/>
         </w:rPr>
@@ -6885,7 +6863,6 @@
           <w:ilvl w:val="0"/>
           <w:numId w:val="1"/>
         </w:numPr>
-        <w:jc w:val="both"/>
         <w:rPr>
           <w:szCs w:val="22"/>
           <w:lang w:val="en-GB"/>
@@ -6917,7 +6894,6 @@
           <w:ilvl w:val="0"/>
           <w:numId w:val="1"/>
         </w:numPr>
-        <w:jc w:val="both"/>
         <w:rPr>
           <w:lang w:val="en-GB"/>
         </w:rPr>
@@ -6947,7 +6923,6 @@
     <w:p>
       <w:pPr>
         <w:pStyle w:val="BodyText"/>
-        <w:jc w:val="both"/>
         <w:rPr>
           <w:lang w:val="en-GB"/>
         </w:rPr>
@@ -7073,7 +7048,6 @@
     <w:p>
       <w:pPr>
         <w:pStyle w:val="BodyText"/>
-        <w:jc w:val="both"/>
         <w:rPr>
           <w:lang w:val="en-GB"/>
         </w:rPr>
@@ -7094,7 +7068,6 @@
         </w:numPr>
         <w:spacing w:after="0"/>
         <w:ind w:hanging="357"/>
-        <w:jc w:val="both"/>
         <w:rPr>
           <w:b/>
           <w:bCs/>
@@ -7118,7 +7091,6 @@
         </w:numPr>
         <w:spacing w:after="0"/>
         <w:ind w:hanging="357"/>
-        <w:jc w:val="both"/>
         <w:rPr>
           <w:lang w:val="en-GB"/>
         </w:rPr>
@@ -7175,7 +7147,6 @@
         </w:numPr>
         <w:spacing w:after="0"/>
         <w:ind w:hanging="357"/>
-        <w:jc w:val="both"/>
       </w:pPr>
       <w:r>
         <w:rPr>
@@ -7207,7 +7178,6 @@
         </w:numPr>
         <w:spacing w:after="0"/>
         <w:ind w:hanging="357"/>
-        <w:jc w:val="both"/>
       </w:pPr>
       <w:r>
         <w:rPr>
@@ -7247,7 +7217,6 @@
         </w:numPr>
         <w:spacing w:after="0"/>
         <w:ind w:hanging="357"/>
-        <w:jc w:val="both"/>
         <w:rPr>
           <w:b/>
           <w:bCs/>
@@ -7271,7 +7240,6 @@
         </w:numPr>
         <w:spacing w:after="0"/>
         <w:ind w:hanging="357"/>
-        <w:jc w:val="both"/>
       </w:pPr>
       <w:r>
         <w:rPr>
@@ -7309,7 +7277,6 @@
         </w:numPr>
         <w:spacing w:after="0"/>
         <w:ind w:hanging="357"/>
-        <w:jc w:val="both"/>
       </w:pPr>
       <w:r>
         <w:rPr>
@@ -7353,7 +7320,6 @@
         </w:numPr>
         <w:spacing w:after="0"/>
         <w:ind w:hanging="357"/>
-        <w:jc w:val="both"/>
         <w:rPr>
           <w:b/>
           <w:bCs/>
@@ -7377,7 +7343,6 @@
         </w:numPr>
         <w:spacing w:after="0"/>
         <w:ind w:hanging="357"/>
-        <w:jc w:val="both"/>
         <w:rPr>
           <w:b/>
           <w:bCs/>
@@ -7402,7 +7367,6 @@
         </w:numPr>
         <w:spacing w:after="0"/>
         <w:ind w:hanging="357"/>
-        <w:jc w:val="both"/>
       </w:pPr>
       <w:r>
         <w:rPr>
@@ -7434,7 +7398,6 @@
         </w:numPr>
         <w:spacing w:after="0"/>
         <w:ind w:hanging="357"/>
-        <w:jc w:val="both"/>
         <w:rPr>
           <w:lang w:val="en-GB"/>
         </w:rPr>
@@ -7469,7 +7432,6 @@
         </w:numPr>
         <w:spacing w:after="0"/>
         <w:ind w:hanging="357"/>
-        <w:jc w:val="both"/>
       </w:pPr>
       <w:r>
         <w:rPr>
@@ -7495,7 +7457,6 @@
         </w:numPr>
         <w:spacing w:after="0"/>
         <w:ind w:hanging="357"/>
-        <w:jc w:val="both"/>
       </w:pPr>
       <w:r>
         <w:rPr>
@@ -7521,7 +7482,6 @@
         </w:numPr>
         <w:spacing w:after="0"/>
         <w:ind w:hanging="357"/>
-        <w:jc w:val="both"/>
       </w:pPr>
       <w:r>
         <w:rPr>
@@ -7547,7 +7507,6 @@
         </w:numPr>
         <w:spacing w:after="0"/>
         <w:ind w:hanging="357"/>
-        <w:jc w:val="both"/>
         <w:rPr>
           <w:b/>
           <w:bCs/>
@@ -7571,7 +7530,6 @@
         </w:numPr>
         <w:spacing w:after="0"/>
         <w:ind w:hanging="357"/>
-        <w:jc w:val="both"/>
       </w:pPr>
       <w:r>
         <w:rPr>
@@ -7603,7 +7561,6 @@
         </w:numPr>
         <w:spacing w:after="0"/>
         <w:ind w:hanging="357"/>
-        <w:jc w:val="both"/>
       </w:pPr>
       <w:r>
         <w:rPr>
@@ -7623,7 +7580,6 @@
         </w:numPr>
         <w:spacing w:after="0"/>
         <w:ind w:hanging="357"/>
-        <w:jc w:val="both"/>
       </w:pPr>
       <w:r>
         <w:rPr>
@@ -7642,7 +7598,6 @@
           <w:numId w:val="10"/>
         </w:numPr>
         <w:spacing w:after="0"/>
-        <w:jc w:val="both"/>
         <w:rPr>
           <w:lang w:val="en-GB"/>
         </w:rPr>
@@ -7671,7 +7626,6 @@
         </w:numPr>
         <w:spacing w:after="0"/>
         <w:ind w:hanging="357"/>
-        <w:jc w:val="both"/>
         <w:rPr>
           <w:lang w:val="en-GB"/>
         </w:rPr>
@@ -7711,7 +7665,6 @@
           <w:numId w:val="10"/>
         </w:numPr>
         <w:spacing w:after="0"/>
-        <w:jc w:val="both"/>
         <w:rPr>
           <w:b/>
           <w:bCs/>
@@ -7737,7 +7690,6 @@
         </w:numPr>
         <w:spacing w:after="0"/>
         <w:ind w:hanging="357"/>
-        <w:jc w:val="both"/>
       </w:pPr>
       <w:r>
         <w:rPr>
@@ -7763,7 +7715,6 @@
         </w:numPr>
         <w:spacing w:after="0"/>
         <w:ind w:hanging="357"/>
-        <w:jc w:val="both"/>
         <w:rPr>
           <w:lang w:val="en-GB"/>
         </w:rPr>
@@ -7798,7 +7749,6 @@
         </w:numPr>
         <w:spacing w:after="0"/>
         <w:ind w:hanging="357"/>
-        <w:jc w:val="both"/>
         <w:rPr>
           <w:lang w:val="en-GB"/>
         </w:rPr>
@@ -7815,7 +7765,19 @@
         <w:rPr>
           <w:lang w:val="en-GB"/>
         </w:rPr>
-        <w:t xml:space="preserve"> … - If the buttons are disable this will </w:t>
+        <w:t xml:space="preserve"> … </w:t>
+      </w:r>
+      <w:r>
+        <w:rPr>
+          <w:lang w:val="en-GB"/>
+        </w:rPr>
+        <w:t>–</w:t>
+      </w:r>
+      <w:r>
+        <w:rPr>
+          <w:lang w:val="en-GB"/>
+        </w:rPr>
+        <w:t xml:space="preserve"> If the buttons are disable this will </w:t>
       </w:r>
       <w:r>
         <w:rPr>
@@ -7841,7 +7803,7 @@
         </w:rPr>
       </w:pPr>
       <w:bookmarkStart w:id="15" w:name="_Toc503984856"/>
-      <w:bookmarkStart w:id="16" w:name="_Toc34294221"/>
+      <w:bookmarkStart w:id="16" w:name="_Toc48643365"/>
       <w:r>
         <w:rPr>
           <w:lang w:val="en-GB"/>
@@ -7856,16 +7818,21 @@
       <w:pPr>
         <w:pStyle w:val="BodyText"/>
         <w:keepNext/>
-        <w:jc w:val="both"/>
-        <w:rPr>
-          <w:lang w:val="en-GB"/>
-        </w:rPr>
-      </w:pPr>
-      <w:r>
-        <w:rPr>
-          <w:lang w:val="en-GB"/>
-        </w:rPr>
-        <w:t xml:space="preserve">Chem4Word checks for newer versions every 7 days during normal use and will prompt you to download updates. If an error occurs, it performs an immediate check for updates. </w:t>
+        <w:rPr>
+          <w:lang w:val="en-GB"/>
+        </w:rPr>
+      </w:pPr>
+      <w:r>
+        <w:rPr>
+          <w:lang w:val="en-GB"/>
+        </w:rPr>
+        <w:t xml:space="preserve">Chem4Word checks for newer versions every 7 days during normal use and will prompt you to download updates. If an error occurs, it performs </w:t>
+      </w:r>
+      <w:r>
+        <w:rPr>
+          <w:lang w:val="en-GB"/>
+        </w:rPr>
+        <w:t>an immediate check for updates.</w:t>
       </w:r>
     </w:p>
     <w:p>
@@ -7947,7 +7914,6 @@
     <w:p>
       <w:pPr>
         <w:pStyle w:val="BodyText"/>
-        <w:jc w:val="both"/>
         <w:rPr>
           <w:lang w:val="en-GB"/>
         </w:rPr>
@@ -8019,7 +7985,6 @@
       <w:pPr>
         <w:pStyle w:val="BodyText"/>
         <w:keepNext/>
-        <w:jc w:val="both"/>
         <w:rPr>
           <w:lang w:val="en-GB"/>
         </w:rPr>
@@ -8100,7 +8065,6 @@
     <w:p>
       <w:pPr>
         <w:pStyle w:val="BodyText"/>
-        <w:jc w:val="both"/>
         <w:rPr>
           <w:lang w:val="en-GB"/>
         </w:rPr>
@@ -8130,7 +8094,6 @@
     <w:p>
       <w:pPr>
         <w:pStyle w:val="BodyText"/>
-        <w:jc w:val="both"/>
         <w:rPr>
           <w:lang w:val="en-GB"/>
         </w:rPr>
@@ -8205,7 +8168,7 @@
           <w:lang w:val="en-GB"/>
         </w:rPr>
       </w:pPr>
-      <w:bookmarkStart w:id="17" w:name="_Toc34294222"/>
+      <w:bookmarkStart w:id="17" w:name="_Toc48643366"/>
       <w:r>
         <w:rPr>
           <w:lang w:val="en-GB"/>
@@ -8281,7 +8244,7 @@
         </w:rPr>
       </w:pPr>
       <w:bookmarkStart w:id="18" w:name="_Toc503984858"/>
-      <w:bookmarkStart w:id="19" w:name="_Toc34294223"/>
+      <w:bookmarkStart w:id="19" w:name="_Toc48643367"/>
       <w:r>
         <w:rPr>
           <w:lang w:val="en-GB"/>
@@ -8490,7 +8453,7 @@
         </w:rPr>
       </w:pPr>
       <w:bookmarkStart w:id="20" w:name="_Toc503984863"/>
-      <w:bookmarkStart w:id="21" w:name="_Toc34294224"/>
+      <w:bookmarkStart w:id="21" w:name="_Toc48643368"/>
       <w:r>
         <w:rPr>
           <w:lang w:val="en-GB"/>
@@ -8635,7 +8598,7 @@
         </w:rPr>
       </w:pPr>
       <w:bookmarkStart w:id="22" w:name="_Toc503984864"/>
-      <w:bookmarkStart w:id="23" w:name="_Toc34294225"/>
+      <w:bookmarkStart w:id="23" w:name="_Toc48643369"/>
       <w:r>
         <w:rPr>
           <w:lang w:val="en-GB"/>
@@ -9003,7 +8966,7 @@
         </w:rPr>
       </w:pPr>
       <w:bookmarkStart w:id="24" w:name="_Toc503984865"/>
-      <w:bookmarkStart w:id="25" w:name="_Toc34294226"/>
+      <w:bookmarkStart w:id="25" w:name="_Toc48643370"/>
       <w:r>
         <w:rPr>
           <w:lang w:val="en-GB"/>
@@ -9188,6 +9151,12 @@
         <w:rPr>
           <w:lang w:val="en-GB"/>
         </w:rPr>
+        <w:t>t</w:t>
+      </w:r>
+      <w:r>
+        <w:rPr>
+          <w:lang w:val="en-GB"/>
+        </w:rPr>
         <w:t>he</w:t>
       </w:r>
       <w:proofErr w:type="gramEnd"/>
@@ -9206,7 +9175,7 @@
         </w:rPr>
       </w:pPr>
       <w:bookmarkStart w:id="26" w:name="_Toc503984866"/>
-      <w:bookmarkStart w:id="27" w:name="_Toc34294227"/>
+      <w:bookmarkStart w:id="27" w:name="_Toc48643371"/>
       <w:proofErr w:type="spellStart"/>
       <w:r>
         <w:rPr>
@@ -9366,7 +9335,7 @@
         </w:rPr>
       </w:pPr>
       <w:bookmarkStart w:id="28" w:name="_Toc503984867"/>
-      <w:bookmarkStart w:id="29" w:name="_Toc34294228"/>
+      <w:bookmarkStart w:id="29" w:name="_Toc48643372"/>
       <w:r>
         <w:rPr>
           <w:lang w:val="en-GB"/>
@@ -9497,7 +9466,7 @@
         </w:rPr>
       </w:pPr>
       <w:bookmarkStart w:id="30" w:name="_Toc503984868"/>
-      <w:bookmarkStart w:id="31" w:name="_Toc34294229"/>
+      <w:bookmarkStart w:id="31" w:name="_Toc48643373"/>
       <w:r>
         <w:rPr>
           <w:lang w:val="en-GB"/>
@@ -9535,7 +9504,6 @@
           <w:tag w:val="m1.n1:f8338965d1964c1882d9d4890bfe66e1"/>
           <w:id w:val="119815900"/>
         </w:sdtPr>
-        <w:sdtEndPr/>
         <w:sdtContent>
           <w:r>
             <w:t>alpha-</w:t>
@@ -9688,7 +9656,7 @@
         </w:rPr>
       </w:pPr>
       <w:bookmarkStart w:id="32" w:name="_Toc503984869"/>
-      <w:bookmarkStart w:id="33" w:name="_Toc34294230"/>
+      <w:bookmarkStart w:id="33" w:name="_Toc48643374"/>
       <w:r>
         <w:rPr>
           <w:lang w:val="en-GB"/>
@@ -9824,7 +9792,13 @@
         <w:rPr>
           <w:lang w:val="en-GB"/>
         </w:rPr>
-        <w:t xml:space="preserve"> PubChem to see if the structure is known, and any known names and synonyms are retrieved.  </w:t>
+        <w:t xml:space="preserve"> PubChem to see if the structure is known, and any known nam</w:t>
+      </w:r>
+      <w:r>
+        <w:rPr>
+          <w:lang w:val="en-GB"/>
+        </w:rPr>
+        <w:t>es and synonyms are retrieved.</w:t>
       </w:r>
     </w:p>
     <w:p>
@@ -9904,57 +9878,31 @@
         <w:rPr>
           <w:lang w:val="en-GB"/>
         </w:rPr>
-        <w:t>A</w:t>
-      </w:r>
-      <w:r>
-        <w:rPr>
-          <w:lang w:val="en-GB"/>
-        </w:rPr>
-        <w:t>dding other chemistry objects to the document that are linked to another chemistry object</w:t>
-      </w:r>
-      <w:r>
-        <w:rPr>
-          <w:lang w:val="en-GB"/>
-        </w:rPr>
-        <w:t xml:space="preserve"> updates </w:t>
-      </w:r>
-      <w:r>
-        <w:rPr>
-          <w:lang w:val="en-GB"/>
-        </w:rPr>
-        <w:t>to the formula label</w:t>
-      </w:r>
-      <w:r>
-        <w:rPr>
-          <w:lang w:val="en-GB"/>
-        </w:rPr>
-        <w:t xml:space="preserve"> </w:t>
-      </w:r>
-      <w:proofErr w:type="gramStart"/>
-      <w:r>
-        <w:rPr>
-          <w:lang w:val="en-GB"/>
-        </w:rPr>
-        <w:t>automatically</w:t>
-      </w:r>
-      <w:r>
-        <w:rPr>
-          <w:lang w:val="en-GB"/>
-        </w:rPr>
-        <w:t xml:space="preserve">  It</w:t>
-      </w:r>
-      <w:proofErr w:type="gramEnd"/>
-      <w:r>
-        <w:rPr>
-          <w:lang w:val="en-GB"/>
-        </w:rPr>
-        <w:t xml:space="preserve"> also updates </w:t>
-      </w:r>
-      <w:r>
-        <w:rPr>
-          <w:lang w:val="en-GB"/>
-        </w:rPr>
-        <w:t>those imported from PubChem.  The Edit Labels button also allows you to delete labels and create your own labels to use as identifiers i</w:t>
+        <w:t xml:space="preserve">The Edit Labels button also allows you to delete </w:t>
+      </w:r>
+      <w:r>
+        <w:rPr>
+          <w:lang w:val="en-GB"/>
+        </w:rPr>
+        <w:t xml:space="preserve">any unused </w:t>
+      </w:r>
+      <w:r>
+        <w:rPr>
+          <w:lang w:val="en-GB"/>
+        </w:rPr>
+        <w:t>labels and create</w:t>
+      </w:r>
+      <w:r>
+        <w:rPr>
+          <w:lang w:val="en-GB"/>
+        </w:rPr>
+        <w:t xml:space="preserve"> and edit</w:t>
+      </w:r>
+      <w:r>
+        <w:rPr>
+          <w:lang w:val="en-GB"/>
+        </w:rPr>
+        <w:t xml:space="preserve"> your own labels to use as identifiers i</w:t>
       </w:r>
       <w:r>
         <w:rPr>
@@ -9971,7 +9919,7 @@
         </w:rPr>
       </w:pPr>
       <w:bookmarkStart w:id="34" w:name="_Toc503984870"/>
-      <w:bookmarkStart w:id="35" w:name="_Toc34294231"/>
+      <w:bookmarkStart w:id="35" w:name="_Toc48643375"/>
       <w:r>
         <w:rPr>
           <w:lang w:val="en-GB"/>
@@ -10210,7 +10158,7 @@
         </w:rPr>
       </w:pPr>
       <w:bookmarkStart w:id="36" w:name="_Toc503984871"/>
-      <w:bookmarkStart w:id="37" w:name="_Toc34294232"/>
+      <w:bookmarkStart w:id="37" w:name="_Toc48643376"/>
       <w:r>
         <w:rPr>
           <w:lang w:val="en-GB"/>
@@ -10281,12 +10229,6 @@
         </w:drawing>
       </w:r>
       <w:bookmarkEnd w:id="37"/>
-      <w:r>
-        <w:rPr>
-          <w:lang w:val="en-GB"/>
-        </w:rPr>
-        <w:t xml:space="preserve"> </w:t>
-      </w:r>
     </w:p>
     <w:p>
       <w:pPr>
@@ -10755,7 +10697,7 @@
           <w:lang w:val="en-GB"/>
         </w:rPr>
       </w:pPr>
-      <w:bookmarkStart w:id="39" w:name="_Toc34294233"/>
+      <w:bookmarkStart w:id="39" w:name="_Toc48643377"/>
       <w:r>
         <w:rPr>
           <w:lang w:val="en-GB"/>
@@ -11025,7 +10967,7 @@
           <w:lang w:val="en-GB"/>
         </w:rPr>
       </w:pPr>
-      <w:bookmarkStart w:id="40" w:name="_Toc34294234"/>
+      <w:bookmarkStart w:id="40" w:name="_Toc48643378"/>
       <w:r>
         <w:rPr>
           <w:lang w:val="en-GB"/>
@@ -11042,7 +10984,7 @@
           <w:lang w:val="en-GB"/>
         </w:rPr>
       </w:pPr>
-      <w:bookmarkStart w:id="41" w:name="_Toc34294235"/>
+      <w:bookmarkStart w:id="41" w:name="_Toc48643379"/>
       <w:r>
         <w:rPr>
           <w:lang w:val="en-GB"/>
@@ -11127,7 +11069,7 @@
           <w:lang w:val="en-GB"/>
         </w:rPr>
       </w:pPr>
-      <w:bookmarkStart w:id="42" w:name="_Toc34294236"/>
+      <w:bookmarkStart w:id="42" w:name="_Toc48643380"/>
       <w:r>
         <w:rPr>
           <w:lang w:val="en-GB"/>
@@ -11145,7 +11087,8 @@
       </w:pPr>
       <w:r>
         <w:rPr>
-          <w:lang w:val="en-GB"/>
+          <w:noProof/>
+          <w:lang w:val="en-GB" w:eastAsia="en-GB"/>
         </w:rPr>
         <w:drawing>
           <wp:inline distT="0" distB="0" distL="0" distR="0" wp14:anchorId="6839FD34" wp14:editId="13B3AE8D">
@@ -11216,7 +11159,7 @@
           <w:lang w:val="en-GB"/>
         </w:rPr>
       </w:pPr>
-      <w:bookmarkStart w:id="43" w:name="_Toc34294237"/>
+      <w:bookmarkStart w:id="43" w:name="_Toc48643381"/>
       <w:r>
         <w:rPr>
           <w:lang w:val="en-GB"/>
@@ -11234,7 +11177,8 @@
       </w:pPr>
       <w:r>
         <w:rPr>
-          <w:lang w:val="en-GB"/>
+          <w:noProof/>
+          <w:lang w:val="en-GB" w:eastAsia="en-GB"/>
         </w:rPr>
         <w:drawing>
           <wp:inline distT="0" distB="0" distL="0" distR="0" wp14:anchorId="668E6537" wp14:editId="7FCDEF54">
@@ -11293,7 +11237,7 @@
           <w:lang w:val="en-GB"/>
         </w:rPr>
       </w:pPr>
-      <w:bookmarkStart w:id="44" w:name="_Toc34294238"/>
+      <w:bookmarkStart w:id="44" w:name="_Toc48643382"/>
       <w:r>
         <w:rPr>
           <w:lang w:val="en-GB"/>
@@ -11478,7 +11422,13 @@
         <w:rPr>
           <w:lang w:val="en-GB"/>
         </w:rPr>
-        <w:t xml:space="preserve">Here you can set the display order and the URLs for our preferred molecule search services.  You should not need to change these URLs. </w:t>
+        <w:t>Here you can set the display order and the URLs for our preferred molecule search services.  You should</w:t>
+      </w:r>
+      <w:r>
+        <w:rPr>
+          <w:lang w:val="en-GB"/>
+        </w:rPr>
+        <w:t xml:space="preserve"> not need to change these URLs.</w:t>
       </w:r>
     </w:p>
     <w:p>
@@ -11488,7 +11438,7 @@
           <w:lang w:val="en-GB"/>
         </w:rPr>
       </w:pPr>
-      <w:bookmarkStart w:id="45" w:name="_Toc34294239"/>
+      <w:bookmarkStart w:id="45" w:name="_Toc48643383"/>
       <w:r>
         <w:rPr>
           <w:lang w:val="en-GB"/>
@@ -11573,7 +11523,7 @@
           <w:lang w:val="en-GB"/>
         </w:rPr>
       </w:pPr>
-      <w:bookmarkStart w:id="46" w:name="_Toc34294240"/>
+      <w:bookmarkStart w:id="46" w:name="_Toc48643384"/>
       <w:r>
         <w:rPr>
           <w:lang w:val="en-GB"/>
@@ -11658,7 +11608,7 @@
           <w:lang w:val="en-GB"/>
         </w:rPr>
       </w:pPr>
-      <w:bookmarkStart w:id="47" w:name="_Toc34294241"/>
+      <w:bookmarkStart w:id="47" w:name="_Toc48643385"/>
       <w:r>
         <w:rPr>
           <w:lang w:val="en-GB"/>
@@ -11761,7 +11711,7 @@
           <w:lang w:val="en-GB"/>
         </w:rPr>
       </w:pPr>
-      <w:bookmarkStart w:id="48" w:name="_Toc34294242"/>
+      <w:bookmarkStart w:id="48" w:name="_Toc48643386"/>
       <w:r>
         <w:rPr>
           <w:lang w:val="en-GB"/>
@@ -11846,7 +11796,7 @@
           <w:lang w:val="en-GB"/>
         </w:rPr>
       </w:pPr>
-      <w:bookmarkStart w:id="49" w:name="_Toc34294243"/>
+      <w:bookmarkStart w:id="49" w:name="_Toc48643387"/>
       <w:r>
         <w:rPr>
           <w:lang w:val="en-GB"/>
@@ -11865,7 +11815,65 @@
         <w:rPr>
           <w:lang w:val="en-GB"/>
         </w:rPr>
-        <w:t>Chem4Word now contains a brand-new editor, ACME. ACME Stands for Advanced CML-Based Molecule Editor</w:t>
+        <w:t xml:space="preserve">Chem4Word now contains a brand-new editor, ACME. ACME Stands for </w:t>
+      </w:r>
+      <w:r>
+        <w:rPr>
+          <w:b/>
+          <w:lang w:val="en-GB"/>
+        </w:rPr>
+        <w:t>A</w:t>
+      </w:r>
+      <w:r>
+        <w:rPr>
+          <w:lang w:val="en-GB"/>
+        </w:rPr>
+        <w:t xml:space="preserve">dvanced </w:t>
+      </w:r>
+      <w:r>
+        <w:rPr>
+          <w:b/>
+          <w:lang w:val="en-GB"/>
+        </w:rPr>
+        <w:t>C</w:t>
+      </w:r>
+      <w:r>
+        <w:rPr>
+          <w:lang w:val="en-GB"/>
+        </w:rPr>
+        <w:t xml:space="preserve">ML-Based </w:t>
+      </w:r>
+      <w:r>
+        <w:rPr>
+          <w:b/>
+          <w:lang w:val="en-GB"/>
+        </w:rPr>
+        <w:t>M</w:t>
+      </w:r>
+      <w:r>
+        <w:rPr>
+          <w:lang w:val="en-GB"/>
+        </w:rPr>
+        <w:t xml:space="preserve">olecule </w:t>
+      </w:r>
+      <w:r>
+        <w:rPr>
+          <w:b/>
+          <w:lang w:val="en-GB"/>
+        </w:rPr>
+        <w:t>E</w:t>
+      </w:r>
+      <w:r>
+        <w:rPr>
+          <w:lang w:val="en-GB"/>
+        </w:rPr>
+        <w:t>ditor</w:t>
+      </w:r>
+      <w:r>
+        <w:rPr>
+          <w:lang w:val="en-GB"/>
+        </w:rPr>
+        <w:t>.</w:t>
       </w:r>
     </w:p>
     <w:p>
@@ -11919,7 +11927,7 @@
           <w:lang w:val="en-GB"/>
         </w:rPr>
       </w:pPr>
-      <w:bookmarkStart w:id="50" w:name="_Toc34294244"/>
+      <w:bookmarkStart w:id="50" w:name="_Toc48643388"/>
       <w:r>
         <w:rPr>
           <w:lang w:val="en-GB"/>
@@ -12076,7 +12084,7 @@
           <w:lang w:val="en-GB"/>
         </w:rPr>
       </w:pPr>
-      <w:bookmarkStart w:id="51" w:name="_Toc34294245"/>
+      <w:bookmarkStart w:id="51" w:name="_Toc48643389"/>
       <w:r>
         <w:rPr>
           <w:lang w:val="en-GB"/>
@@ -12147,7 +12155,7 @@
           <w:lang w:val="en-GB"/>
         </w:rPr>
       </w:pPr>
-      <w:bookmarkStart w:id="52" w:name="_Toc34294246"/>
+      <w:bookmarkStart w:id="52" w:name="_Toc48643390"/>
       <w:r>
         <w:rPr>
           <w:lang w:val="en-GB"/>
@@ -12176,7 +12184,7 @@
           <w:lang w:val="en-GB"/>
         </w:rPr>
       </w:pPr>
-      <w:bookmarkStart w:id="53" w:name="_Toc34294247"/>
+      <w:bookmarkStart w:id="53" w:name="_Toc48643391"/>
       <w:r>
         <w:rPr>
           <w:lang w:val="en-GB"/>
@@ -12392,7 +12400,7 @@
           <w:lang w:val="en-GB"/>
         </w:rPr>
       </w:pPr>
-      <w:bookmarkStart w:id="54" w:name="_Toc34294248"/>
+      <w:bookmarkStart w:id="54" w:name="_Toc48643392"/>
       <w:r>
         <w:rPr>
           <w:lang w:val="en-GB"/>
@@ -12442,7 +12450,7 @@
         <w:rPr>
           <w:lang w:val="en-GB"/>
         </w:rPr>
-        <w:t xml:space="preserve">Functional group expansion </w:t>
+        <w:t>Functional group expansion</w:t>
       </w:r>
     </w:p>
     <w:p>
@@ -12488,7 +12496,7 @@
           <w:lang w:val="en-GB"/>
         </w:rPr>
       </w:pPr>
-      <w:bookmarkStart w:id="55" w:name="_Toc34294249"/>
+      <w:bookmarkStart w:id="55" w:name="_Toc48643393"/>
       <w:r>
         <w:rPr>
           <w:lang w:val="en-GB"/>
@@ -12711,7 +12719,7 @@
           <w:lang w:val="en-GB"/>
         </w:rPr>
       </w:pPr>
-      <w:bookmarkStart w:id="56" w:name="_Toc34294250"/>
+      <w:bookmarkStart w:id="56" w:name="_Toc48643394"/>
       <w:r>
         <w:rPr>
           <w:lang w:val="en-GB"/>
@@ -12937,7 +12945,10 @@
         <w:t>e.g.</w:t>
       </w:r>
       <w:r>
-        <w:t xml:space="preserve"> flipping a molecule is only possible if it is selected.  </w:t>
+        <w:t xml:space="preserve"> flipping a molecule is on</w:t>
+      </w:r>
+      <w:r>
+        <w:t>ly possible if it is selected.</w:t>
       </w:r>
     </w:p>
     <w:p>
@@ -12955,7 +12966,7 @@
           <w:lang w:val="en-GB"/>
         </w:rPr>
       </w:pPr>
-      <w:bookmarkStart w:id="57" w:name="_Toc34294251"/>
+      <w:bookmarkStart w:id="57" w:name="_Toc48643395"/>
       <w:r>
         <w:rPr>
           <w:lang w:val="en-GB"/>
@@ -13011,7 +13022,7 @@
           <w:lang w:val="en-GB"/>
         </w:rPr>
       </w:pPr>
-      <w:bookmarkStart w:id="58" w:name="_Toc34294252"/>
+      <w:bookmarkStart w:id="58" w:name="_Toc48643396"/>
       <w:r>
         <w:rPr>
           <w:lang w:val="en-GB"/>
@@ -13305,7 +13316,13 @@
         <w:rPr>
           <w:lang w:val="en-GB"/>
         </w:rPr>
-        <w:t xml:space="preserve">allows selection of additional elements. </w:t>
+        <w:t>allows se</w:t>
+      </w:r>
+      <w:r>
+        <w:rPr>
+          <w:lang w:val="en-GB"/>
+        </w:rPr>
+        <w:t>lection of additional elements.</w:t>
       </w:r>
     </w:p>
     <w:p>
@@ -13529,7 +13546,7 @@
           <w:lang w:val="en-GB"/>
         </w:rPr>
       </w:pPr>
-      <w:bookmarkStart w:id="59" w:name="_Toc34294253"/>
+      <w:bookmarkStart w:id="59" w:name="_Toc48643397"/>
       <w:r>
         <w:rPr>
           <w:lang w:val="en-GB"/>
@@ -14861,7 +14878,7 @@
           <w:lang w:val="en-GB"/>
         </w:rPr>
       </w:pPr>
-      <w:bookmarkStart w:id="60" w:name="_Toc34294254"/>
+      <w:bookmarkStart w:id="60" w:name="_Toc48643398"/>
       <w:r>
         <w:rPr>
           <w:lang w:val="en-GB"/>
@@ -15178,6 +15195,7 @@
         <w:rPr>
           <w:lang w:val="en-GB"/>
         </w:rPr>
+        <w:lastRenderedPageBreak/>
         <w:t>Sprout a single atom chain ending in the currently selected element – if the clicked atom is the same as the selected element:</w:t>
       </w:r>
       <w:r>
@@ -15188,7 +15206,6 @@
           <w:noProof/>
           <w:lang w:val="en-GB" w:eastAsia="en-GB"/>
         </w:rPr>
-        <w:lastRenderedPageBreak/>
         <w:drawing>
           <wp:inline distT="0" distB="0" distL="0" distR="0" wp14:anchorId="115C1027" wp14:editId="2D88331C">
             <wp:extent cx="5155209" cy="3629025"/>
@@ -15231,9 +15248,6 @@
           </wp:inline>
         </w:drawing>
       </w:r>
-      <w:r>
-        <w:br/>
-      </w:r>
     </w:p>
     <w:p>
       <w:pPr>
@@ -15309,6 +15323,7 @@
         </w:rPr>
       </w:pPr>
       <w:r>
+        <w:lastRenderedPageBreak/>
         <w:t xml:space="preserve">Figure </w:t>
       </w:r>
       <w:r>
@@ -15349,7 +15364,6 @@
         <w:rPr>
           <w:lang w:val="en-GB"/>
         </w:rPr>
-        <w:lastRenderedPageBreak/>
         <w:t>Clicking on a wedge or hatch stereo bond with the same stereo selected will invert the direction of the bond:</w:t>
       </w:r>
       <w:r>
@@ -15780,6 +15794,10 @@
     </w:p>
     <w:p>
       <w:r>
+        <w:rPr>
+          <w:noProof/>
+          <w:lang w:val="en-GB" w:eastAsia="en-GB"/>
+        </w:rPr>
         <w:drawing>
           <wp:inline distT="0" distB="0" distL="0" distR="0" wp14:anchorId="1C53F41A" wp14:editId="5BC84F34">
             <wp:extent cx="1857634" cy="1800476"/>
@@ -15824,7 +15842,7 @@
           <w:lang w:val="en-GB"/>
         </w:rPr>
       </w:pPr>
-      <w:bookmarkStart w:id="61" w:name="_Toc34294255"/>
+      <w:bookmarkStart w:id="61" w:name="_Toc48643399"/>
       <w:r>
         <w:rPr>
           <w:lang w:val="en-GB"/>
@@ -16241,13 +16259,14 @@
         </w:rPr>
         <w:fldChar w:fldCharType="end"/>
       </w:r>
-      <w:proofErr w:type="gramStart"/>
-      <w:r>
-        <w:t>:selecting</w:t>
-      </w:r>
-      <w:proofErr w:type="gramEnd"/>
-      <w:r>
-        <w:t xml:space="preserve"> a range of atoms and bonds</w:t>
+      <w:r>
+        <w:t>:</w:t>
+      </w:r>
+      <w:r>
+        <w:t xml:space="preserve"> S</w:t>
+      </w:r>
+      <w:r>
+        <w:t>electing a range of atoms and bonds</w:t>
       </w:r>
     </w:p>
     <w:p>
@@ -16271,16 +16290,14 @@
         <w:rPr>
           <w:lang w:val="en-GB"/>
         </w:rPr>
-        <w:t xml:space="preserve">To switch between lasso and </w:t>
-      </w:r>
-      <w:proofErr w:type="spellStart"/>
-      <w:r>
-        <w:rPr>
-          <w:lang w:val="en-GB"/>
-        </w:rPr>
-        <w:t>rect</w:t>
-      </w:r>
-      <w:proofErr w:type="spellEnd"/>
+        <w:t>To switch between lasso and rect</w:t>
+      </w:r>
+      <w:r>
+        <w:rPr>
+          <w:lang w:val="en-GB"/>
+        </w:rPr>
+        <w:t>angle</w:t>
+      </w:r>
       <w:r>
         <w:rPr>
           <w:lang w:val="en-GB"/>
@@ -16838,12 +16855,6 @@
           <w:lang w:val="en-GB"/>
         </w:rPr>
       </w:pPr>
-      <w:r>
-        <w:rPr>
-          <w:lang w:val="en-GB"/>
-        </w:rPr>
-        <w:t xml:space="preserve"> </w:t>
-      </w:r>
     </w:p>
     <w:p>
       <w:pPr>
@@ -16968,6 +16979,11 @@
       <w:r>
         <w:t>: selecting atoms prior to deletion</w:t>
       </w:r>
+    </w:p>
+    <w:p>
+      <w:pPr>
+        <w:pStyle w:val="Caption"/>
+      </w:pPr>
       <w:r>
         <w:rPr>
           <w:noProof/>
@@ -17021,10 +17037,7 @@
         <w:fldChar w:fldCharType="begin"/>
       </w:r>
       <w:r>
-        <w:instrText xml:space="preserve"> SEQ Figure \* ARA</w:instrText>
-      </w:r>
-      <w:r>
-        <w:instrText xml:space="preserve">BIC </w:instrText>
+        <w:instrText xml:space="preserve"> SEQ Figure \* ARABIC </w:instrText>
       </w:r>
       <w:r>
         <w:fldChar w:fldCharType="separate"/>
@@ -17053,14 +17066,8 @@
         <w:rPr>
           <w:lang w:val="en-GB"/>
         </w:rPr>
-        <w:t xml:space="preserve">If atoms and bonds are selected, then changing either the current atom or bond using the selector controls will modify the selected objects.  If you select multiple elements, then ACME will show a blank </w:t>
-      </w:r>
-      <w:r>
-        <w:rPr>
-          <w:lang w:val="en-GB"/>
-        </w:rPr>
         <w:lastRenderedPageBreak/>
-        <w:t>element selector value:</w:t>
+        <w:t>If atoms and bonds are selected, then changing either the current atom or bond using the selector controls will modify the selected objects.  If you select multiple elements, then ACME will show a blank element selector value:</w:t>
       </w:r>
       <w:r>
         <w:br/>
@@ -17578,19 +17585,12 @@
     </w:p>
     <w:p>
       <w:pPr>
-        <w:rPr>
-          <w:lang w:val="en-GB"/>
-        </w:rPr>
-      </w:pPr>
-    </w:p>
-    <w:p>
-      <w:pPr>
         <w:pStyle w:val="Heading3"/>
         <w:rPr>
           <w:lang w:val="en-GB"/>
         </w:rPr>
       </w:pPr>
-      <w:bookmarkStart w:id="62" w:name="_Toc34294256"/>
+      <w:bookmarkStart w:id="62" w:name="_Toc48643400"/>
       <w:r>
         <w:rPr>
           <w:lang w:val="en-GB"/>
@@ -17768,33 +17768,33 @@
         <w:rPr>
           <w:lang w:val="en-GB"/>
         </w:rPr>
+        <w:t xml:space="preserve">ACME can draw either fixed or variable rings.  </w:t>
+      </w:r>
+      <w:r>
+        <w:rPr>
+          <w:lang w:val="en-GB"/>
+        </w:rPr>
+        <w:t xml:space="preserve">The ring button shows the currently selected fixed ring.  You can choose the </w:t>
+      </w:r>
+      <w:r>
+        <w:rPr>
+          <w:lang w:val="en-GB"/>
+        </w:rPr>
+        <w:t>ring type by clicking the small dropdown arrow next to it and then clicking a ring in the panel.</w:t>
+      </w:r>
+    </w:p>
+    <w:p>
+      <w:pPr>
+        <w:pStyle w:val="Heading4"/>
+        <w:rPr>
+          <w:lang w:val="en-GB"/>
+        </w:rPr>
+      </w:pPr>
+      <w:r>
+        <w:rPr>
+          <w:lang w:val="en-GB"/>
+        </w:rPr>
         <w:lastRenderedPageBreak/>
-        <w:t xml:space="preserve">ACME can draw either fixed or variable rings.  </w:t>
-      </w:r>
-      <w:r>
-        <w:rPr>
-          <w:lang w:val="en-GB"/>
-        </w:rPr>
-        <w:t xml:space="preserve">The ring button shows the currently selected fixed ring.  You can choose the </w:t>
-      </w:r>
-      <w:r>
-        <w:rPr>
-          <w:lang w:val="en-GB"/>
-        </w:rPr>
-        <w:t>ring type by clicking the small dropdown arrow next to it and then clicking a ring in the panel.</w:t>
-      </w:r>
-    </w:p>
-    <w:p>
-      <w:pPr>
-        <w:pStyle w:val="Heading4"/>
-        <w:rPr>
-          <w:lang w:val="en-GB"/>
-        </w:rPr>
-      </w:pPr>
-      <w:r>
-        <w:rPr>
-          <w:lang w:val="en-GB"/>
-        </w:rPr>
         <w:t>Fixed rings</w:t>
       </w:r>
     </w:p>
@@ -18040,9 +18040,6 @@
         <w:keepNext/>
       </w:pPr>
       <w:r>
-        <w:br/>
-      </w:r>
-      <w:r>
         <w:rPr>
           <w:noProof/>
           <w:lang w:val="en-GB" w:eastAsia="en-GB"/>
@@ -18229,7 +18226,7 @@
           <w:lang w:val="en-GB"/>
         </w:rPr>
       </w:pPr>
-      <w:bookmarkStart w:id="63" w:name="_Toc34294257"/>
+      <w:bookmarkStart w:id="63" w:name="_Toc48643401"/>
       <w:r>
         <w:rPr>
           <w:lang w:val="en-GB"/>
@@ -18372,7 +18369,13 @@
         <w:rPr>
           <w:lang w:val="en-GB"/>
         </w:rPr>
-        <w:t xml:space="preserve">Click on an atom and drag to attach a chain.  </w:t>
+        <w:t>Click on an at</w:t>
+      </w:r>
+      <w:r>
+        <w:rPr>
+          <w:lang w:val="en-GB"/>
+        </w:rPr>
+        <w:t>om and drag to attach a chain.</w:t>
       </w:r>
       <w:r>
         <w:rPr>
@@ -18502,7 +18505,7 @@
           <w:lang w:val="en-GB"/>
         </w:rPr>
       </w:pPr>
-      <w:bookmarkStart w:id="64" w:name="_Toc34294258"/>
+      <w:bookmarkStart w:id="64" w:name="_Toc48643402"/>
       <w:r>
         <w:rPr>
           <w:lang w:val="en-GB"/>
@@ -18795,16 +18798,34 @@
     </w:p>
     <w:p>
       <w:pPr>
+        <w:rPr>
+          <w:rFonts w:asciiTheme="majorHAnsi" w:eastAsiaTheme="majorEastAsia" w:hAnsiTheme="majorHAnsi" w:cstheme="majorBidi"/>
+          <w:color w:val="1F3763" w:themeColor="accent1" w:themeShade="7F"/>
+          <w:sz w:val="24"/>
+          <w:szCs w:val="24"/>
+          <w:lang w:val="en-GB"/>
+        </w:rPr>
+      </w:pPr>
+      <w:r>
+        <w:rPr>
+          <w:lang w:val="en-GB"/>
+        </w:rPr>
+        <w:br w:type="page"/>
+      </w:r>
+    </w:p>
+    <w:p>
+      <w:pPr>
         <w:pStyle w:val="Heading3"/>
         <w:rPr>
           <w:lang w:val="en-GB"/>
         </w:rPr>
       </w:pPr>
-      <w:bookmarkStart w:id="65" w:name="_Toc34294259"/>
-      <w:r>
-        <w:rPr>
-          <w:lang w:val="en-GB"/>
-        </w:rPr>
+      <w:bookmarkStart w:id="65" w:name="_Toc48643403"/>
+      <w:r>
+        <w:rPr>
+          <w:lang w:val="en-GB"/>
+        </w:rPr>
+        <w:lastRenderedPageBreak/>
         <w:t>Cut, Copy and Paste Buttons</w:t>
       </w:r>
       <w:bookmarkEnd w:id="65"/>
@@ -18873,7 +18894,6 @@
         <w:rPr>
           <w:lang w:val="en-GB"/>
         </w:rPr>
-        <w:lastRenderedPageBreak/>
         <w:t xml:space="preserve">The cut, copy and paste buttons allow you to transfer chemistry into or out of ACME, and to remove or add to it.  Both operations use the Windows Clipboard.  </w:t>
       </w:r>
       <w:r>
@@ -19044,6 +19064,7 @@
           <w:noProof/>
           <w:lang w:val="en-GB" w:eastAsia="en-GB"/>
         </w:rPr>
+        <w:lastRenderedPageBreak/>
         <w:drawing>
           <wp:inline distT="0" distB="0" distL="0" distR="0" wp14:anchorId="586A0E38" wp14:editId="33D63501">
             <wp:extent cx="5943600" cy="2858770"/>
@@ -19119,7 +19140,6 @@
         <w:t>:  The result of copying and pasting the previous selection</w:t>
       </w:r>
     </w:p>
-    <w:p/>
     <w:p>
       <w:pPr>
         <w:pStyle w:val="Heading4"/>
@@ -19222,15 +19242,6 @@
         </w:rPr>
         <w:t>.</w:t>
       </w:r>
-    </w:p>
-    <w:p>
-      <w:pPr>
-        <w:keepNext/>
-        <w:rPr>
-          <w:noProof/>
-          <w:lang w:val="en-GB"/>
-        </w:rPr>
-      </w:pPr>
     </w:p>
     <w:p>
       <w:pPr>
@@ -19334,9 +19345,19 @@
     <w:p>
       <w:pPr>
         <w:rPr>
-          <w:lang w:val="en-GB"/>
-        </w:rPr>
-      </w:pPr>
+          <w:rFonts w:asciiTheme="majorHAnsi" w:eastAsiaTheme="majorEastAsia" w:hAnsiTheme="majorHAnsi" w:cstheme="majorBidi"/>
+          <w:color w:val="1F3763" w:themeColor="accent1" w:themeShade="7F"/>
+          <w:sz w:val="24"/>
+          <w:szCs w:val="24"/>
+          <w:lang w:val="en-GB"/>
+        </w:rPr>
+      </w:pPr>
+      <w:r>
+        <w:rPr>
+          <w:lang w:val="en-GB"/>
+        </w:rPr>
+        <w:br w:type="page"/>
+      </w:r>
     </w:p>
     <w:p>
       <w:pPr>
@@ -19345,11 +19366,12 @@
           <w:lang w:val="en-GB"/>
         </w:rPr>
       </w:pPr>
-      <w:bookmarkStart w:id="66" w:name="_Toc34294260"/>
-      <w:r>
-        <w:rPr>
-          <w:lang w:val="en-GB"/>
-        </w:rPr>
+      <w:bookmarkStart w:id="66" w:name="_Toc48643404"/>
+      <w:r>
+        <w:rPr>
+          <w:lang w:val="en-GB"/>
+        </w:rPr>
+        <w:lastRenderedPageBreak/>
         <w:t>Undo and Redo Buttons</w:t>
       </w:r>
       <w:bookmarkEnd w:id="66"/>
@@ -19428,7 +19450,7 @@
           <w:lang w:val="en-GB"/>
         </w:rPr>
       </w:pPr>
-      <w:bookmarkStart w:id="67" w:name="_Toc34294261"/>
+      <w:bookmarkStart w:id="67" w:name="_Toc48643405"/>
       <w:r>
         <w:rPr>
           <w:lang w:val="en-GB"/>
@@ -19501,7 +19523,13 @@
         <w:rPr>
           <w:lang w:val="en-GB"/>
         </w:rPr>
-        <w:t xml:space="preserve">The Mirror buttons allow you to invert a selected molecule, either horizontally or vertically. Mirroring does not preserve absolute stereochemistry by default. </w:t>
+        <w:t>The Mirror buttons allow you to invert a selected molecule, either horizontally or vertically. Mirroring does not preserve absol</w:t>
+      </w:r>
+      <w:r>
+        <w:rPr>
+          <w:lang w:val="en-GB"/>
+        </w:rPr>
+        <w:t>ute stereochemistry by default.</w:t>
       </w:r>
     </w:p>
     <w:p>
@@ -19509,8 +19537,7 @@
         <w:pStyle w:val="NB"/>
       </w:pPr>
       <w:r>
-        <w:lastRenderedPageBreak/>
-        <w:t xml:space="preserve"> To preserve absolute stereochemistry, hold down [Shift] </w:t>
+        <w:t xml:space="preserve">To preserve absolute stereochemistry, hold down [Shift] </w:t>
       </w:r>
       <w:r>
         <w:rPr>
@@ -19616,9 +19643,19 @@
     <w:p>
       <w:pPr>
         <w:rPr>
-          <w:lang w:val="en-GB"/>
-        </w:rPr>
-      </w:pPr>
+          <w:rFonts w:asciiTheme="majorHAnsi" w:eastAsiaTheme="majorEastAsia" w:hAnsiTheme="majorHAnsi" w:cstheme="majorBidi"/>
+          <w:color w:val="1F3763" w:themeColor="accent1" w:themeShade="7F"/>
+          <w:sz w:val="24"/>
+          <w:szCs w:val="24"/>
+          <w:lang w:val="en-GB"/>
+        </w:rPr>
+      </w:pPr>
+      <w:r>
+        <w:rPr>
+          <w:lang w:val="en-GB"/>
+        </w:rPr>
+        <w:br w:type="page"/>
+      </w:r>
     </w:p>
     <w:p>
       <w:pPr>
@@ -19627,11 +19664,12 @@
           <w:lang w:val="en-GB"/>
         </w:rPr>
       </w:pPr>
-      <w:bookmarkStart w:id="68" w:name="_Toc34294262"/>
-      <w:r>
-        <w:rPr>
-          <w:lang w:val="en-GB"/>
-        </w:rPr>
+      <w:bookmarkStart w:id="68" w:name="_Toc48643406"/>
+      <w:r>
+        <w:rPr>
+          <w:lang w:val="en-GB"/>
+        </w:rPr>
+        <w:lastRenderedPageBreak/>
         <w:t>Add</w:t>
       </w:r>
       <w:r>
@@ -19791,7 +19829,6 @@
           <w:noProof/>
           <w:lang w:val="en-GB" w:eastAsia="en-GB"/>
         </w:rPr>
-        <w:lastRenderedPageBreak/>
         <w:drawing>
           <wp:inline distT="0" distB="0" distL="0" distR="0" wp14:anchorId="26FCA0E7" wp14:editId="7E46668F">
             <wp:extent cx="5943600" cy="4424045"/>
@@ -20001,7 +20038,7 @@
           <w:lang w:val="en-GB"/>
         </w:rPr>
       </w:pPr>
-      <w:bookmarkStart w:id="69" w:name="_Toc34294263"/>
+      <w:bookmarkStart w:id="69" w:name="_Toc48643407"/>
       <w:r>
         <w:rPr>
           <w:lang w:val="en-GB"/>
@@ -20110,6 +20147,23 @@
     </w:p>
     <w:p>
       <w:pPr>
+        <w:rPr>
+          <w:rFonts w:asciiTheme="majorHAnsi" w:eastAsiaTheme="majorEastAsia" w:hAnsiTheme="majorHAnsi" w:cstheme="majorBidi"/>
+          <w:i/>
+          <w:iCs/>
+          <w:color w:val="2F5496" w:themeColor="accent1" w:themeShade="BF"/>
+          <w:lang w:val="en-GB"/>
+        </w:rPr>
+      </w:pPr>
+      <w:r>
+        <w:rPr>
+          <w:lang w:val="en-GB"/>
+        </w:rPr>
+        <w:br w:type="page"/>
+      </w:r>
+    </w:p>
+    <w:p>
+      <w:pPr>
         <w:pStyle w:val="Heading4"/>
         <w:rPr>
           <w:lang w:val="en-GB"/>
@@ -20119,6 +20173,7 @@
         <w:rPr>
           <w:lang w:val="en-GB"/>
         </w:rPr>
+        <w:lastRenderedPageBreak/>
         <w:t>Grouping Molecules</w:t>
       </w:r>
     </w:p>
@@ -20146,7 +20201,6 @@
           <w:noProof/>
           <w:lang w:val="en-GB" w:eastAsia="en-GB"/>
         </w:rPr>
-        <w:lastRenderedPageBreak/>
         <w:drawing>
           <wp:inline distT="0" distB="0" distL="0" distR="0" wp14:anchorId="7DAAE7CD" wp14:editId="5A297DEB">
             <wp:extent cx="4096322" cy="1781424"/>
@@ -20206,7 +20260,7 @@
         <w:rPr>
           <w:lang w:val="en-GB"/>
         </w:rPr>
-        <w:t xml:space="preserve"> ACME </w:t>
+        <w:t xml:space="preserve">ACME </w:t>
       </w:r>
       <w:r>
         <w:rPr>
@@ -20435,7 +20489,7 @@
         <w:rPr>
           <w:lang w:val="en-GB"/>
         </w:rPr>
-        <w:t xml:space="preserve"> Grouped molecules can be flipped, resized and rotated like ungrouped molecules.</w:t>
+        <w:t>Grouped molecules can be flipped, resized and rotated like ungrouped molecules.</w:t>
       </w:r>
     </w:p>
     <w:p>
@@ -20550,7 +20604,7 @@
           <w:lang w:val="en-GB"/>
         </w:rPr>
       </w:pPr>
-      <w:bookmarkStart w:id="70" w:name="_Toc34294264"/>
+      <w:bookmarkStart w:id="70" w:name="_Toc48643408"/>
       <w:r>
         <w:rPr>
           <w:lang w:val="en-GB"/>
@@ -20689,7 +20743,7 @@
           <w:lang w:val="en-GB"/>
         </w:rPr>
       </w:pPr>
-      <w:bookmarkStart w:id="71" w:name="_Toc34294265"/>
+      <w:bookmarkStart w:id="71" w:name="_Toc48643409"/>
       <w:r>
         <w:rPr>
           <w:lang w:val="en-GB"/>
@@ -20769,7 +20823,8 @@
       </w:r>
       <w:r>
         <w:rPr>
-          <w:lang w:val="en-GB"/>
+          <w:noProof/>
+          <w:lang w:val="en-GB" w:eastAsia="en-GB"/>
         </w:rPr>
         <w:drawing>
           <wp:inline distT="0" distB="0" distL="0" distR="0" wp14:anchorId="7B28A3A6" wp14:editId="611B0F57">
@@ -20949,7 +21004,7 @@
           <w:lang w:val="en-GB"/>
         </w:rPr>
       </w:pPr>
-      <w:bookmarkStart w:id="72" w:name="_Toc34294266"/>
+      <w:bookmarkStart w:id="72" w:name="_Toc48643410"/>
       <w:r>
         <w:rPr>
           <w:lang w:val="en-GB"/>
@@ -21084,7 +21139,7 @@
           <w:lang w:val="en-GB"/>
         </w:rPr>
       </w:pPr>
-      <w:bookmarkStart w:id="73" w:name="_Toc34294267"/>
+      <w:bookmarkStart w:id="73" w:name="_Toc48643411"/>
       <w:r>
         <w:rPr>
           <w:lang w:val="en-GB"/>
@@ -21206,7 +21261,7 @@
           <w:lang w:val="en-GB"/>
         </w:rPr>
       </w:pPr>
-      <w:bookmarkStart w:id="74" w:name="_Toc34294268"/>
+      <w:bookmarkStart w:id="74" w:name="_Toc48643412"/>
       <w:r>
         <w:rPr>
           <w:lang w:val="en-GB"/>
@@ -21926,25 +21981,6 @@
                 <mc:Fallback>
                   <w:pict>
                     <v:group id="Canvas 25" o:spid="_x0000_s1026" editas="canvas" style="width:138.25pt;height:99.75pt;mso-position-horizontal-relative:char;mso-position-vertical-relative:line" coordsize="17551,12661" o:gfxdata="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">
-                      <v:shapetype id="_x0000_t75" coordsize="21600,21600" o:spt="75" o:preferrelative="t" path="m@4@5l@4@11@9@11@9@5xe" filled="f" stroked="f">
-                        <v:stroke joinstyle="miter"/>
-                        <v:formulas>
-                          <v:f eqn="if lineDrawn pixelLineWidth 0"/>
-                          <v:f eqn="sum @0 1 0"/>
-                          <v:f eqn="sum 0 0 @1"/>
-                          <v:f eqn="prod @2 1 2"/>
-                          <v:f eqn="prod @3 21600 pixelWidth"/>
-                          <v:f eqn="prod @3 21600 pixelHeight"/>
-                          <v:f eqn="sum @0 0 1"/>
-                          <v:f eqn="prod @6 1 2"/>
-                          <v:f eqn="prod @7 21600 pixelWidth"/>
-                          <v:f eqn="sum @8 21600 0"/>
-                          <v:f eqn="prod @7 21600 pixelHeight"/>
-                          <v:f eqn="sum @10 21600 0"/>
-                        </v:formulas>
-                        <v:path o:extrusionok="f" gradientshapeok="t" o:connecttype="rect"/>
-                        <o:lock v:ext="edit" aspectratio="t"/>
-                      </v:shapetype>
                       <v:shape id="_x0000_s1027" type="#_x0000_t75" style="position:absolute;width:17551;height:12661;visibility:visible;mso-wrap-style:square" filled="t">
                         <v:fill o:detectmouseclick="t"/>
                         <v:path o:connecttype="none"/>
@@ -22084,7 +22120,6 @@
               </mc:AlternateContent>
             </w:r>
           </w:p>
-          <w:p/>
         </w:tc>
         <w:tc>
           <w:tcPr>
@@ -22097,7 +22132,6 @@
                 <w:noProof/>
                 <w:lang w:eastAsia="en-GB"/>
               </w:rPr>
-              <w:lastRenderedPageBreak/>
               <mc:AlternateContent>
                 <mc:Choice Requires="wpc">
                   <w:drawing>
@@ -22553,23 +22587,17 @@
     </w:tbl>
     <w:p>
       <w:pPr>
-        <w:rPr>
-          <w:lang w:val="en-GB"/>
-        </w:rPr>
-      </w:pPr>
-    </w:p>
-    <w:p>
-      <w:pPr>
         <w:pStyle w:val="Heading2"/>
         <w:rPr>
           <w:lang w:val="en-GB"/>
         </w:rPr>
       </w:pPr>
-      <w:bookmarkStart w:id="75" w:name="_Toc34294269"/>
-      <w:r>
-        <w:rPr>
-          <w:lang w:val="en-GB"/>
-        </w:rPr>
+      <w:bookmarkStart w:id="75" w:name="_Toc48643413"/>
+      <w:r>
+        <w:rPr>
+          <w:lang w:val="en-GB"/>
+        </w:rPr>
+        <w:lastRenderedPageBreak/>
         <w:t>Setting Charges</w:t>
       </w:r>
       <w:bookmarkEnd w:id="75"/>
@@ -22644,7 +22672,7 @@
           <w:lang w:val="en-GB"/>
         </w:rPr>
       </w:pPr>
-      <w:bookmarkStart w:id="76" w:name="_Toc34294270"/>
+      <w:bookmarkStart w:id="76" w:name="_Toc48643414"/>
       <w:r>
         <w:rPr>
           <w:lang w:val="en-GB"/>
@@ -22703,7 +22731,7 @@
           <w:lang w:val="en-GB"/>
         </w:rPr>
       </w:pPr>
-      <w:bookmarkStart w:id="77" w:name="_Toc34294271"/>
+      <w:bookmarkStart w:id="77" w:name="_Toc48643415"/>
       <w:r>
         <w:rPr>
           <w:lang w:val="en-GB"/>
@@ -22747,12 +22775,6 @@
           <w:lang w:val="en-GB"/>
         </w:rPr>
         <w:t>.  Click repeatedly to cycle through these settings.</w:t>
-      </w:r>
-      <w:r>
-        <w:rPr>
-          <w:lang w:val="en-GB"/>
-        </w:rPr>
-        <w:br/>
       </w:r>
     </w:p>
     <w:tbl>
@@ -22859,7 +22881,6 @@
                 <w:noProof/>
                 <w:lang w:eastAsia="en-GB"/>
               </w:rPr>
-              <w:lastRenderedPageBreak/>
               <w:drawing>
                 <wp:inline distT="0" distB="0" distL="0" distR="0" wp14:anchorId="1878A55B" wp14:editId="11AA0AFF">
                   <wp:extent cx="2034934" cy="1581150"/>
@@ -22929,6 +22950,7 @@
                 <w:noProof/>
                 <w:lang w:eastAsia="en-GB"/>
               </w:rPr>
+              <w:lastRenderedPageBreak/>
               <w:drawing>
                 <wp:inline distT="0" distB="0" distL="0" distR="0" wp14:anchorId="3864EFEC" wp14:editId="0D3EED50">
                   <wp:extent cx="2047875" cy="1591205"/>
@@ -22990,19 +23012,12 @@
     </w:tbl>
     <w:p>
       <w:pPr>
-        <w:rPr>
-          <w:lang w:val="en-GB"/>
-        </w:rPr>
-      </w:pPr>
-    </w:p>
-    <w:p>
-      <w:pPr>
         <w:pStyle w:val="Heading1"/>
         <w:rPr>
           <w:lang w:val="en-GB"/>
         </w:rPr>
       </w:pPr>
-      <w:bookmarkStart w:id="78" w:name="_Toc34294272"/>
+      <w:bookmarkStart w:id="78" w:name="_Toc48643416"/>
       <w:r>
         <w:rPr>
           <w:lang w:val="en-GB"/>
@@ -23118,7 +23133,7 @@
           <w:lang w:val="en-GB"/>
         </w:rPr>
       </w:pPr>
-      <w:bookmarkStart w:id="79" w:name="_Toc34294273"/>
+      <w:bookmarkStart w:id="79" w:name="_Toc48643417"/>
       <w:r>
         <w:rPr>
           <w:lang w:val="en-GB"/>
@@ -23192,7 +23207,7 @@
           <w:lang w:val="en-GB"/>
         </w:rPr>
       </w:pPr>
-      <w:bookmarkStart w:id="80" w:name="_Toc34294274"/>
+      <w:bookmarkStart w:id="80" w:name="_Toc48643418"/>
       <w:r>
         <w:rPr>
           <w:lang w:val="en-GB"/>
@@ -23491,7 +23506,7 @@
           <w:lang w:val="en-GB"/>
         </w:rPr>
       </w:pPr>
-      <w:bookmarkStart w:id="81" w:name="_Toc34294275"/>
+      <w:bookmarkStart w:id="81" w:name="_Toc48643419"/>
       <w:r>
         <w:rPr>
           <w:lang w:val="en-GB"/>
@@ -23628,7 +23643,7 @@
           <w:lang w:val="en-GB"/>
         </w:rPr>
       </w:pPr>
-      <w:bookmarkStart w:id="82" w:name="_Toc34294276"/>
+      <w:bookmarkStart w:id="82" w:name="_Toc48643420"/>
       <w:r>
         <w:rPr>
           <w:lang w:val="en-GB"/>
@@ -23707,7 +23722,7 @@
           <w:lang w:val="en-GB"/>
         </w:rPr>
       </w:pPr>
-      <w:bookmarkStart w:id="83" w:name="_Toc34294277"/>
+      <w:bookmarkStart w:id="83" w:name="_Toc48643421"/>
       <w:r>
         <w:rPr>
           <w:lang w:val="en-GB"/>
@@ -23748,7 +23763,7 @@
           <w:lang w:val="en-GB"/>
         </w:rPr>
       </w:pPr>
-      <w:bookmarkStart w:id="84" w:name="_Toc34294278"/>
+      <w:bookmarkStart w:id="84" w:name="_Toc48643422"/>
       <w:r>
         <w:rPr>
           <w:lang w:val="en-GB"/>
@@ -23802,7 +23817,7 @@
         </w:rPr>
       </w:pPr>
       <w:bookmarkStart w:id="85" w:name="_Toc503984859"/>
-      <w:bookmarkStart w:id="86" w:name="_Toc34294279"/>
+      <w:bookmarkStart w:id="86" w:name="_Toc48643423"/>
       <w:proofErr w:type="spellStart"/>
       <w:r>
         <w:rPr>
@@ -23879,7 +23894,7 @@
           <w:lang w:val="en-GB"/>
         </w:rPr>
       </w:pPr>
-      <w:bookmarkStart w:id="87" w:name="_Toc34294280"/>
+      <w:bookmarkStart w:id="87" w:name="_Toc48643424"/>
       <w:r>
         <w:rPr>
           <w:lang w:val="en-GB"/>
@@ -23899,7 +23914,19 @@
         <w:rPr>
           <w:lang w:val="en-GB"/>
         </w:rPr>
-        <w:t>To draw a structure in a document, click the Draw button on the Chemistry Ribbon.  This will activate the Chem4Word Editor tool.</w:t>
+        <w:t xml:space="preserve">To draw a structure in a document, click the Draw button on the Chemistry Ribbon.  This will activate the </w:t>
+      </w:r>
+      <w:r>
+        <w:rPr>
+          <w:lang w:val="en-GB"/>
+        </w:rPr>
+        <w:t xml:space="preserve">selected </w:t>
+      </w:r>
+      <w:r>
+        <w:rPr>
+          <w:lang w:val="en-GB"/>
+        </w:rPr>
+        <w:t>Chem4Word Editor tool.</w:t>
       </w:r>
     </w:p>
     <w:p>
@@ -23960,20 +23987,32 @@
         <w:rPr>
           <w:lang w:val="en-GB"/>
         </w:rPr>
-        <w:t xml:space="preserve">Use the bonds, rings and atoms tools to create a structure; at present, radicals and lone pairs are not supported in Chem4Word. </w:t>
-      </w:r>
-    </w:p>
-    <w:p>
-      <w:pPr>
-        <w:rPr>
-          <w:lang w:val="en-GB"/>
-        </w:rPr>
-      </w:pPr>
-      <w:r>
-        <w:rPr>
-          <w:lang w:val="en-GB"/>
-        </w:rPr>
-        <w:t xml:space="preserve">It is possible to change the default bond length in the drawing tool.  Explicit hydrogen atoms can be added or removed from a structure by clicking the + and – buttons in this tool.  There are also buttons to flip the structure horizontally or vertically.  </w:t>
+        <w:t>Use the bonds, rings and ato</w:t>
+      </w:r>
+      <w:r>
+        <w:rPr>
+          <w:lang w:val="en-GB"/>
+        </w:rPr>
+        <w:t>ms tools to create a structure.</w:t>
+      </w:r>
+    </w:p>
+    <w:p>
+      <w:pPr>
+        <w:rPr>
+          <w:lang w:val="en-GB"/>
+        </w:rPr>
+      </w:pPr>
+      <w:r>
+        <w:rPr>
+          <w:lang w:val="en-GB"/>
+        </w:rPr>
+        <w:t>It is possible to change the default bond length in the drawing tool.  Explicit hydrogen atoms can be added or removed from a structure by clicking the + and – buttons in this tool.  There are also buttons to flip the structu</w:t>
+      </w:r>
+      <w:r>
+        <w:rPr>
+          <w:lang w:val="en-GB"/>
+        </w:rPr>
+        <w:t>re horizontally or vertically.</w:t>
       </w:r>
     </w:p>
     <w:tbl>
@@ -24058,7 +24097,7 @@
               <w:t>the</w:t>
             </w:r>
             <w:r>
-              <w:t xml:space="preserve"> drawing tool, it is also possible to draw multiple structures in the same window.  Clicking this button changes the drawing mode to multiple molecules.  </w:t>
+              <w:t xml:space="preserve"> drawing tool, it is also possible to draw multiple structures in the same window.  Clicking this button changes the drawing mode to multiple molecules.</w:t>
             </w:r>
           </w:p>
         </w:tc>
@@ -24099,13 +24138,6 @@
     </w:p>
     <w:p>
       <w:pPr>
-        <w:rPr>
-          <w:lang w:val="en-GB"/>
-        </w:rPr>
-      </w:pPr>
-    </w:p>
-    <w:p>
-      <w:pPr>
         <w:pStyle w:val="Heading3"/>
         <w:rPr>
           <w:lang w:val="en-GB"/>
@@ -24113,7 +24145,7 @@
       </w:pPr>
       <w:bookmarkStart w:id="88" w:name="_Toc451368723"/>
       <w:bookmarkStart w:id="89" w:name="_Toc503984860"/>
-      <w:bookmarkStart w:id="90" w:name="_Toc34294281"/>
+      <w:bookmarkStart w:id="90" w:name="_Toc48643425"/>
       <w:r>
         <w:rPr>
           <w:lang w:val="en-GB"/>
@@ -24343,7 +24375,6 @@
         <w:rPr>
           <w:lang w:val="en-GB"/>
         </w:rPr>
-        <w:lastRenderedPageBreak/>
         <w:t>This table shows the effect of these actions on structural display for a typical organic molecule (</w:t>
       </w:r>
       <w:proofErr w:type="spellStart"/>
@@ -24392,6 +24423,7 @@
               <w:rPr>
                 <w:b/>
               </w:rPr>
+              <w:lastRenderedPageBreak/>
               <w:t>Implicit Hydrogen</w:t>
             </w:r>
           </w:p>
@@ -24484,7 +24516,6 @@
             <w:id w:val="30700720"/>
             <w:lock w:val="contentLocked"/>
           </w:sdtPr>
-          <w:sdtEndPr/>
           <w:sdtContent>
             <w:tc>
               <w:tcPr>
@@ -27327,7 +27358,6 @@
               <w:id w:val="-482073818"/>
               <w:lock w:val="contentLocked"/>
             </w:sdtPr>
-            <w:sdtEndPr/>
             <w:sdtContent>
               <w:p>
                 <w:pPr>
@@ -29370,7 +29400,6 @@
               <w:id w:val="514734007"/>
               <w:lock w:val="contentLocked"/>
             </w:sdtPr>
-            <w:sdtEndPr/>
             <w:sdtContent>
               <w:p>
                 <w:pPr>
@@ -31475,7 +31504,7 @@
       </w:pPr>
       <w:bookmarkStart w:id="91" w:name="_Toc451368725"/>
       <w:bookmarkStart w:id="92" w:name="_Toc503984861"/>
-      <w:bookmarkStart w:id="93" w:name="_Toc34294282"/>
+      <w:bookmarkStart w:id="93" w:name="_Toc48643426"/>
       <w:r>
         <w:rPr>
           <w:lang w:val="en-GB"/>
@@ -31558,7 +31587,7 @@
       </w:pPr>
       <w:bookmarkStart w:id="94" w:name="_Toc451368726"/>
       <w:bookmarkStart w:id="95" w:name="_Toc503984862"/>
-      <w:bookmarkStart w:id="96" w:name="_Toc34294283"/>
+      <w:bookmarkStart w:id="96" w:name="_Toc48643427"/>
       <w:r>
         <w:rPr>
           <w:lang w:val="en-GB"/>
@@ -31639,6 +31668,40 @@
     <w:p>
       <w:pPr>
         <w:rPr>
+          <w:rFonts w:asciiTheme="majorHAnsi" w:eastAsiaTheme="majorEastAsia" w:hAnsiTheme="majorHAnsi" w:cstheme="majorBidi"/>
+          <w:color w:val="2F5496" w:themeColor="accent1" w:themeShade="BF"/>
+          <w:sz w:val="26"/>
+          <w:szCs w:val="26"/>
+          <w:lang w:val="en-GB"/>
+        </w:rPr>
+      </w:pPr>
+      <w:r>
+        <w:rPr>
+          <w:lang w:val="en-GB"/>
+        </w:rPr>
+        <w:br w:type="page"/>
+      </w:r>
+    </w:p>
+    <w:p>
+      <w:pPr>
+        <w:pStyle w:val="Heading1"/>
+        <w:rPr>
+          <w:lang w:val="en-GB"/>
+        </w:rPr>
+      </w:pPr>
+      <w:bookmarkStart w:id="97" w:name="_Toc48643428"/>
+      <w:r>
+        <w:rPr>
+          <w:lang w:val="en-GB"/>
+        </w:rPr>
+        <w:lastRenderedPageBreak/>
+        <w:t>Label Editor</w:t>
+      </w:r>
+      <w:bookmarkEnd w:id="97"/>
+    </w:p>
+    <w:p>
+      <w:pPr>
+        <w:rPr>
           <w:lang w:val="en-GB"/>
         </w:rPr>
       </w:pPr>
@@ -31672,7 +31735,6 @@
           <w:noProof/>
           <w:lang w:val="en-GB" w:eastAsia="en-GB"/>
         </w:rPr>
-        <w:lastRenderedPageBreak/>
         <w:drawing>
           <wp:inline distT="0" distB="0" distL="0" distR="0" wp14:anchorId="07617409" wp14:editId="34F1AF52">
             <wp:extent cx="5943600" cy="4177030"/>
@@ -31849,19 +31911,37 @@
     </w:p>
     <w:p>
       <w:pPr>
+        <w:rPr>
+          <w:rFonts w:asciiTheme="majorHAnsi" w:eastAsiaTheme="majorEastAsia" w:hAnsiTheme="majorHAnsi" w:cstheme="majorBidi"/>
+          <w:color w:val="2F5496" w:themeColor="accent1" w:themeShade="BF"/>
+          <w:sz w:val="32"/>
+          <w:szCs w:val="32"/>
+          <w:lang w:val="en-GB"/>
+        </w:rPr>
+      </w:pPr>
+      <w:bookmarkStart w:id="98" w:name="_Toc503984873"/>
+      <w:bookmarkStart w:id="99" w:name="_Hlk503010986"/>
+      <w:r>
+        <w:rPr>
+          <w:lang w:val="en-GB"/>
+        </w:rPr>
+        <w:br w:type="page"/>
+      </w:r>
+    </w:p>
+    <w:p>
+      <w:pPr>
         <w:pStyle w:val="Heading1"/>
         <w:rPr>
           <w:lang w:val="en-GB"/>
         </w:rPr>
       </w:pPr>
-      <w:bookmarkStart w:id="97" w:name="_Toc503984873"/>
-      <w:bookmarkStart w:id="98" w:name="_Hlk503010986"/>
-      <w:bookmarkStart w:id="99" w:name="_Toc34294284"/>
+      <w:bookmarkStart w:id="100" w:name="_Toc48643429"/>
       <w:proofErr w:type="spellStart"/>
       <w:r>
         <w:rPr>
           <w:lang w:val="en-GB"/>
         </w:rPr>
+        <w:lastRenderedPageBreak/>
         <w:t>ChemDoodle</w:t>
       </w:r>
       <w:proofErr w:type="spellEnd"/>
@@ -31871,10 +31951,10 @@
         </w:rPr>
         <w:t xml:space="preserve"> Web Commands</w:t>
       </w:r>
-      <w:bookmarkEnd w:id="97"/>
-      <w:bookmarkEnd w:id="99"/>
-    </w:p>
-    <w:bookmarkEnd w:id="98"/>
+      <w:bookmarkEnd w:id="98"/>
+      <w:bookmarkEnd w:id="100"/>
+    </w:p>
+    <w:bookmarkEnd w:id="99"/>
     <w:p>
       <w:pPr>
         <w:spacing w:line="270" w:lineRule="atLeast"/>
@@ -32188,7 +32268,6 @@
           <w:color w:val="201F1F"/>
           <w:lang w:val="en-GB" w:eastAsia="en-GB"/>
         </w:rPr>
-        <w:lastRenderedPageBreak/>
         <w:drawing>
           <wp:inline distT="0" distB="0" distL="0" distR="0" wp14:anchorId="5E81C64D" wp14:editId="33A15602">
             <wp:extent cx="253968" cy="253968"/>
@@ -32530,17 +32609,6 @@
           <w:lang w:val="en-GB" w:eastAsia="en-GB"/>
         </w:rPr>
       </w:pPr>
-    </w:p>
-    <w:p>
-      <w:pPr>
-        <w:spacing w:line="270" w:lineRule="atLeast"/>
-        <w:textAlignment w:val="baseline"/>
-        <w:rPr>
-          <w:rFonts w:eastAsia="Times New Roman" w:cs="Helvetica"/>
-          <w:color w:val="201F1F"/>
-          <w:lang w:val="en-GB" w:eastAsia="en-GB"/>
-        </w:rPr>
-      </w:pPr>
       <w:r>
         <w:rPr>
           <w:noProof/>
@@ -32788,17 +32856,6 @@
           <w:lang w:val="en-GB" w:eastAsia="en-GB"/>
         </w:rPr>
       </w:pPr>
-    </w:p>
-    <w:p>
-      <w:pPr>
-        <w:spacing w:line="270" w:lineRule="atLeast"/>
-        <w:textAlignment w:val="baseline"/>
-        <w:rPr>
-          <w:rFonts w:eastAsia="Times New Roman" w:cs="Helvetica"/>
-          <w:color w:val="201F1F"/>
-          <w:lang w:val="en-GB" w:eastAsia="en-GB"/>
-        </w:rPr>
-      </w:pPr>
       <w:r>
         <w:rPr>
           <w:rFonts w:eastAsia="Times New Roman" w:cs="Helvetica"/>
@@ -32936,17 +32993,6 @@
           <w:lang w:val="en-GB" w:eastAsia="en-GB"/>
         </w:rPr>
       </w:pPr>
-    </w:p>
-    <w:p>
-      <w:pPr>
-        <w:spacing w:line="270" w:lineRule="atLeast"/>
-        <w:textAlignment w:val="baseline"/>
-        <w:rPr>
-          <w:rFonts w:eastAsia="Times New Roman" w:cs="Helvetica"/>
-          <w:color w:val="201F1F"/>
-          <w:lang w:val="en-GB" w:eastAsia="en-GB"/>
-        </w:rPr>
-      </w:pPr>
       <w:r>
         <w:rPr>
           <w:rFonts w:eastAsia="Times New Roman" w:cs="Helvetica"/>
@@ -32954,6 +33000,7 @@
           <w:color w:val="201F1F"/>
           <w:lang w:val="en-GB" w:eastAsia="en-GB"/>
         </w:rPr>
+        <w:lastRenderedPageBreak/>
         <w:drawing>
           <wp:inline distT="0" distB="0" distL="0" distR="0" wp14:anchorId="0BBDDA2B" wp14:editId="0D676CC1">
             <wp:extent cx="1381318" cy="266737"/>
@@ -33033,7 +33080,15 @@
           <w:color w:val="201F1F"/>
           <w:lang w:val="en-GB" w:eastAsia="en-GB"/>
         </w:rPr>
-        <w:t xml:space="preserve"> an atom and press the mouse down to begin drawing a new ring of that type. Drag and place the preview to the preferred position and then release the mouse to place the ring. The optimize zone (blue circle) is provided to help place the ring in the optimal position when the mouse pointer is within the bounds of the circle. Hover a bond and press the mouse down to begin drawing a ring from that bond. Drag the preview to either side of the bond and then release the mouse to place the ring. Hold down the </w:t>
+        <w:t xml:space="preserve"> an atom and press the mouse down to begin drawing a new ring of that type. Drag and place the preview to the preferred position and then release the mouse to place the ring. The optimize zone (blue circle) is provided to help place the ring in the optimal position when the mouse pointer is within the bounds of the circle. Hover a bond and press the mouse down to begin drawing a ring from that bond. Drag the preview to either side of the bond and then release the mouse t</w:t>
+      </w:r>
+      <w:r>
+        <w:rPr>
+          <w:rFonts w:eastAsia="Times New Roman" w:cs="Helvetica"/>
+          <w:color w:val="201F1F"/>
+          <w:lang w:val="en-GB" w:eastAsia="en-GB"/>
+        </w:rPr>
+        <w:t xml:space="preserve">o place the ring. Hold down the </w:t>
       </w:r>
       <w:r>
         <w:rPr>
@@ -33052,7 +33107,15 @@
           <w:color w:val="201F1F"/>
           <w:lang w:val="en-GB" w:eastAsia="en-GB"/>
         </w:rPr>
-        <w:t> key to modify standard lengths and hold down the </w:t>
+        <w:t xml:space="preserve"> </w:t>
+      </w:r>
+      <w:r>
+        <w:rPr>
+          <w:rFonts w:eastAsia="Times New Roman" w:cs="Helvetica"/>
+          <w:color w:val="201F1F"/>
+          <w:lang w:val="en-GB" w:eastAsia="en-GB"/>
+        </w:rPr>
+        <w:t>key to modify standard lengths and hold down the </w:t>
       </w:r>
       <w:r>
         <w:rPr>
@@ -33073,13 +33136,6 @@
         </w:rPr>
         <w:t> key to modify standard angles.</w:t>
       </w:r>
-    </w:p>
-    <w:p>
-      <w:pPr>
-        <w:rPr>
-          <w:lang w:val="en-GB"/>
-        </w:rPr>
-      </w:pPr>
     </w:p>
     <w:p>
       <w:pPr>
@@ -33199,280 +33255,28 @@
     </w:p>
     <w:p>
       <w:pPr>
-        <w:pStyle w:val="NormalWeb"/>
-        <w:spacing w:after="0" w:line="270" w:lineRule="atLeast"/>
-        <w:textAlignment w:val="baseline"/>
-        <w:rPr>
-          <w:rFonts w:asciiTheme="minorHAnsi" w:hAnsiTheme="minorHAnsi" w:cs="Helvetica"/>
-          <w:color w:val="201F1F"/>
-          <w:sz w:val="22"/>
-          <w:szCs w:val="22"/>
-          <w:lang w:val="en-GB"/>
-        </w:rPr>
-      </w:pPr>
-      <w:r>
         <w:rPr>
           <w:rStyle w:val="apple-converted-space"/>
-          <w:rFonts w:asciiTheme="minorHAnsi" w:hAnsiTheme="minorHAnsi" w:cs="Helvetica"/>
-          <w:noProof/>
-          <w:color w:val="201F1F"/>
-          <w:sz w:val="22"/>
-          <w:szCs w:val="22"/>
-          <w:lang w:val="en-GB" w:eastAsia="en-GB"/>
-        </w:rPr>
-        <w:lastRenderedPageBreak/>
-        <w:drawing>
-          <wp:inline distT="0" distB="0" distL="0" distR="0" wp14:anchorId="03FF01B1" wp14:editId="68F09ABF">
-            <wp:extent cx="419159" cy="209579"/>
-            <wp:effectExtent l="0" t="0" r="0" b="0"/>
-            <wp:docPr id="277" name="Picture 277"/>
-            <wp:cNvGraphicFramePr>
-              <a:graphicFrameLocks xmlns:a="http://schemas.openxmlformats.org/drawingml/2006/main" noChangeAspect="1"/>
-            </wp:cNvGraphicFramePr>
-            <a:graphic xmlns:a="http://schemas.openxmlformats.org/drawingml/2006/main">
-              <a:graphicData uri="http://schemas.openxmlformats.org/drawingml/2006/picture">
-                <pic:pic xmlns:pic="http://schemas.openxmlformats.org/drawingml/2006/picture">
-                  <pic:nvPicPr>
-                    <pic:cNvPr id="0" name=""/>
-                    <pic:cNvPicPr/>
-                  </pic:nvPicPr>
-                  <pic:blipFill>
-                    <a:blip r:embed="rId148"/>
-                    <a:stretch>
-                      <a:fillRect/>
-                    </a:stretch>
-                  </pic:blipFill>
-                  <pic:spPr>
-                    <a:xfrm>
-                      <a:off x="0" y="0"/>
-                      <a:ext cx="419159" cy="209579"/>
-                    </a:xfrm>
-                    <a:prstGeom prst="rect">
-                      <a:avLst/>
-                    </a:prstGeom>
-                  </pic:spPr>
-                </pic:pic>
-              </a:graphicData>
-            </a:graphic>
-          </wp:inline>
-        </w:drawing>
-      </w:r>
-      <w:r>
+          <w:lang w:val="en-GB"/>
+        </w:rPr>
+      </w:pPr>
+      <w:bookmarkStart w:id="101" w:name="_Toc451368716"/>
+    </w:p>
+    <w:p>
+      <w:pPr>
         <w:rPr>
           <w:rStyle w:val="apple-converted-space"/>
-          <w:rFonts w:asciiTheme="minorHAnsi" w:hAnsiTheme="minorHAnsi" w:cs="Helvetica"/>
-          <w:color w:val="201F1F"/>
-          <w:sz w:val="22"/>
-          <w:szCs w:val="22"/>
-          <w:lang w:val="en-GB"/>
-        </w:rPr>
-        <w:t> </w:t>
-      </w:r>
-      <w:r>
-        <w:rPr>
-          <w:rStyle w:val="Strong"/>
-          <w:rFonts w:asciiTheme="minorHAnsi" w:eastAsia="MS Mincho" w:hAnsiTheme="minorHAnsi" w:cs="Helvetica"/>
-          <w:color w:val="1C1C1C"/>
-          <w:sz w:val="22"/>
-          <w:szCs w:val="22"/>
-          <w:bdr w:val="none" w:sz="0" w:space="0" w:color="auto" w:frame="1"/>
-          <w:lang w:val="en-GB"/>
-        </w:rPr>
-        <w:t>Lone Pairs</w:t>
-      </w:r>
+          <w:lang w:val="en-GB"/>
+        </w:rPr>
+      </w:pPr>
       <w:r>
         <w:rPr>
           <w:rStyle w:val="apple-converted-space"/>
-          <w:rFonts w:asciiTheme="minorHAnsi" w:hAnsiTheme="minorHAnsi" w:cs="Helvetica"/>
-          <w:color w:val="201F1F"/>
-          <w:sz w:val="22"/>
-          <w:szCs w:val="22"/>
-          <w:lang w:val="en-GB"/>
-        </w:rPr>
-        <w:t> </w:t>
-      </w:r>
-      <w:r>
-        <w:rPr>
-          <w:rFonts w:asciiTheme="minorHAnsi" w:hAnsiTheme="minorHAnsi" w:cs="Helvetica"/>
-          <w:color w:val="201F1F"/>
-          <w:sz w:val="22"/>
-          <w:szCs w:val="22"/>
-          <w:lang w:val="en-GB"/>
-        </w:rPr>
-        <w:t xml:space="preserve">– After a lone pair icon has been selected, </w:t>
-      </w:r>
-      <w:proofErr w:type="gramStart"/>
-      <w:r>
-        <w:rPr>
-          <w:rFonts w:asciiTheme="minorHAnsi" w:hAnsiTheme="minorHAnsi" w:cs="Helvetica"/>
-          <w:color w:val="201F1F"/>
-          <w:sz w:val="22"/>
-          <w:szCs w:val="22"/>
-          <w:lang w:val="en-GB"/>
-        </w:rPr>
-        <w:t>hover</w:t>
-      </w:r>
-      <w:proofErr w:type="gramEnd"/>
-      <w:r>
-        <w:rPr>
-          <w:rFonts w:asciiTheme="minorHAnsi" w:hAnsiTheme="minorHAnsi" w:cs="Helvetica"/>
-          <w:color w:val="201F1F"/>
-          <w:sz w:val="22"/>
-          <w:szCs w:val="22"/>
-          <w:lang w:val="en-GB"/>
-        </w:rPr>
-        <w:t xml:space="preserve"> an atom and click the mouse to add or remove a lone pair from that atom.</w:t>
-      </w:r>
-    </w:p>
-    <w:p>
-      <w:pPr>
-        <w:pStyle w:val="NormalWeb"/>
-        <w:spacing w:after="0" w:line="270" w:lineRule="atLeast"/>
-        <w:textAlignment w:val="baseline"/>
-        <w:rPr>
-          <w:rFonts w:asciiTheme="minorHAnsi" w:hAnsiTheme="minorHAnsi" w:cs="Helvetica"/>
-          <w:color w:val="201F1F"/>
-          <w:sz w:val="22"/>
-          <w:szCs w:val="22"/>
-          <w:lang w:val="en-GB"/>
-        </w:rPr>
-      </w:pPr>
-      <w:r>
-        <w:rPr>
-          <w:rStyle w:val="apple-converted-space"/>
-          <w:rFonts w:asciiTheme="minorHAnsi" w:hAnsiTheme="minorHAnsi" w:cs="Helvetica"/>
-          <w:noProof/>
-          <w:color w:val="201F1F"/>
-          <w:sz w:val="22"/>
-          <w:szCs w:val="22"/>
-          <w:lang w:val="en-GB" w:eastAsia="en-GB"/>
-        </w:rPr>
-        <w:drawing>
-          <wp:inline distT="0" distB="0" distL="0" distR="0" wp14:anchorId="716D7B1C" wp14:editId="1018C654">
-            <wp:extent cx="352474" cy="247685"/>
-            <wp:effectExtent l="0" t="0" r="0" b="0"/>
-            <wp:docPr id="278" name="Picture 278"/>
-            <wp:cNvGraphicFramePr>
-              <a:graphicFrameLocks xmlns:a="http://schemas.openxmlformats.org/drawingml/2006/main" noChangeAspect="1"/>
-            </wp:cNvGraphicFramePr>
-            <a:graphic xmlns:a="http://schemas.openxmlformats.org/drawingml/2006/main">
-              <a:graphicData uri="http://schemas.openxmlformats.org/drawingml/2006/picture">
-                <pic:pic xmlns:pic="http://schemas.openxmlformats.org/drawingml/2006/picture">
-                  <pic:nvPicPr>
-                    <pic:cNvPr id="0" name=""/>
-                    <pic:cNvPicPr/>
-                  </pic:nvPicPr>
-                  <pic:blipFill>
-                    <a:blip r:embed="rId149"/>
-                    <a:stretch>
-                      <a:fillRect/>
-                    </a:stretch>
-                  </pic:blipFill>
-                  <pic:spPr>
-                    <a:xfrm>
-                      <a:off x="0" y="0"/>
-                      <a:ext cx="352474" cy="247685"/>
-                    </a:xfrm>
-                    <a:prstGeom prst="rect">
-                      <a:avLst/>
-                    </a:prstGeom>
-                  </pic:spPr>
-                </pic:pic>
-              </a:graphicData>
-            </a:graphic>
-          </wp:inline>
-        </w:drawing>
-      </w:r>
-      <w:r>
-        <w:rPr>
-          <w:rStyle w:val="apple-converted-space"/>
-          <w:rFonts w:asciiTheme="minorHAnsi" w:hAnsiTheme="minorHAnsi" w:cs="Helvetica"/>
-          <w:color w:val="201F1F"/>
-          <w:sz w:val="22"/>
-          <w:szCs w:val="22"/>
-          <w:lang w:val="en-GB"/>
-        </w:rPr>
-        <w:t> </w:t>
-      </w:r>
-      <w:r>
-        <w:rPr>
-          <w:rStyle w:val="Strong"/>
-          <w:rFonts w:asciiTheme="minorHAnsi" w:eastAsia="MS Mincho" w:hAnsiTheme="minorHAnsi" w:cs="Helvetica"/>
-          <w:color w:val="1C1C1C"/>
-          <w:sz w:val="22"/>
-          <w:szCs w:val="22"/>
-          <w:bdr w:val="none" w:sz="0" w:space="0" w:color="auto" w:frame="1"/>
-          <w:lang w:val="en-GB"/>
-        </w:rPr>
-        <w:t>Radicals</w:t>
-      </w:r>
-      <w:r>
-        <w:rPr>
-          <w:rStyle w:val="apple-converted-space"/>
-          <w:rFonts w:asciiTheme="minorHAnsi" w:hAnsiTheme="minorHAnsi" w:cs="Helvetica"/>
-          <w:color w:val="201F1F"/>
-          <w:sz w:val="22"/>
-          <w:szCs w:val="22"/>
-          <w:lang w:val="en-GB"/>
-        </w:rPr>
-        <w:t> </w:t>
-      </w:r>
-      <w:r>
-        <w:rPr>
-          <w:rFonts w:asciiTheme="minorHAnsi" w:hAnsiTheme="minorHAnsi" w:cs="Helvetica"/>
-          <w:color w:val="201F1F"/>
-          <w:sz w:val="22"/>
-          <w:szCs w:val="22"/>
-          <w:lang w:val="en-GB"/>
-        </w:rPr>
-        <w:t xml:space="preserve">– After a lone pair icon has been selected, </w:t>
-      </w:r>
-      <w:proofErr w:type="gramStart"/>
-      <w:r>
-        <w:rPr>
-          <w:rFonts w:asciiTheme="minorHAnsi" w:hAnsiTheme="minorHAnsi" w:cs="Helvetica"/>
-          <w:color w:val="201F1F"/>
-          <w:sz w:val="22"/>
-          <w:szCs w:val="22"/>
-          <w:lang w:val="en-GB"/>
-        </w:rPr>
-        <w:t>hover</w:t>
-      </w:r>
-      <w:proofErr w:type="gramEnd"/>
-      <w:r>
-        <w:rPr>
-          <w:rFonts w:asciiTheme="minorHAnsi" w:hAnsiTheme="minorHAnsi" w:cs="Helvetica"/>
-          <w:color w:val="201F1F"/>
-          <w:sz w:val="22"/>
-          <w:szCs w:val="22"/>
-          <w:lang w:val="en-GB"/>
-        </w:rPr>
-        <w:t xml:space="preserve"> an atom and click the mouse to add or remove a lone pair from that atom.</w:t>
-      </w:r>
-    </w:p>
-    <w:p>
-      <w:pPr>
-        <w:rPr>
-          <w:lang w:val="en-GB"/>
-        </w:rPr>
-      </w:pPr>
-    </w:p>
-    <w:p>
-      <w:pPr>
-        <w:rPr>
-          <w:rStyle w:val="apple-converted-space"/>
-          <w:lang w:val="en-GB"/>
-        </w:rPr>
-      </w:pPr>
-      <w:bookmarkStart w:id="100" w:name="_Toc451368716"/>
-      <w:r>
-        <w:rPr>
-          <w:rStyle w:val="apple-converted-space"/>
           <w:lang w:val="en-GB"/>
         </w:rPr>
         <w:t>Group Buttons</w:t>
       </w:r>
-      <w:bookmarkEnd w:id="100"/>
+      <w:bookmarkEnd w:id="101"/>
     </w:p>
     <w:p>
       <w:pPr>
@@ -33508,7 +33312,7 @@
                     <pic:cNvPicPr/>
                   </pic:nvPicPr>
                   <pic:blipFill>
-                    <a:blip r:embed="rId150">
+                    <a:blip r:embed="rId148">
                       <a:extLst>
                         <a:ext uri="{28A0092B-C50C-407E-A947-70E740481C1C}">
                           <a14:useLocalDpi xmlns:a14="http://schemas.microsoft.com/office/drawing/2010/main" val="0"/>
@@ -33571,12 +33375,12 @@
       </w:pPr>
     </w:p>
     <w:sectPr>
-      <w:headerReference w:type="even" r:id="rId151"/>
-      <w:headerReference w:type="default" r:id="rId152"/>
-      <w:footerReference w:type="even" r:id="rId153"/>
-      <w:footerReference w:type="default" r:id="rId154"/>
-      <w:headerReference w:type="first" r:id="rId155"/>
-      <w:footerReference w:type="first" r:id="rId156"/>
+      <w:headerReference w:type="even" r:id="rId149"/>
+      <w:headerReference w:type="default" r:id="rId150"/>
+      <w:footerReference w:type="even" r:id="rId151"/>
+      <w:footerReference w:type="default" r:id="rId152"/>
+      <w:headerReference w:type="first" r:id="rId153"/>
+      <w:footerReference w:type="first" r:id="rId154"/>
       <w:pgSz w:w="12240" w:h="15840"/>
       <w:pgMar w:top="1440" w:right="1440" w:bottom="1440" w:left="1440" w:header="720" w:footer="720" w:gutter="0"/>
       <w:cols w:space="720"/>
@@ -33894,7 +33698,7 @@
       <w:rPr>
         <w:noProof/>
       </w:rPr>
-      <w:t>4</w:t>
+      <w:t>2</w:t>
     </w:r>
     <w:r>
       <w:fldChar w:fldCharType="end"/>
@@ -34181,6 +33985,32 @@
 
 <file path=word/numbering.xml><?xml version="1.0" encoding="utf-8"?>
 <w:numbering xmlns:wpc="http://schemas.microsoft.com/office/word/2010/wordprocessingCanvas" xmlns:mc="http://schemas.openxmlformats.org/markup-compatibility/2006" xmlns:o="urn:schemas-microsoft-com:office:office" xmlns:r="http://schemas.openxmlformats.org/officeDocument/2006/relationships" xmlns:m="http://schemas.openxmlformats.org/officeDocument/2006/math" xmlns:v="urn:schemas-microsoft-com:vml" xmlns:wp14="http://schemas.microsoft.com/office/word/2010/wordprocessingDrawing" xmlns:wp="http://schemas.openxmlformats.org/drawingml/2006/wordprocessingDrawing" xmlns:w10="urn:schemas-microsoft-com:office:word" xmlns:w="http://schemas.openxmlformats.org/wordprocessingml/2006/main" xmlns:w14="http://schemas.microsoft.com/office/word/2010/wordml" xmlns:wpg="http://schemas.microsoft.com/office/word/2010/wordprocessingGroup" xmlns:wpi="http://schemas.microsoft.com/office/word/2010/wordprocessingInk" xmlns:wne="http://schemas.microsoft.com/office/word/2006/wordml" xmlns:wps="http://schemas.microsoft.com/office/word/2010/wordprocessingShape" mc:Ignorable="w14 wp14">
+  <w:numPicBullet w:numPicBulletId="0">
+    <w:pict>
+      <v:shapetype id="_x0000_t75" coordsize="21600,21600" o:spt="75" o:preferrelative="t" path="m@4@5l@4@11@9@11@9@5xe" filled="f" stroked="f">
+        <v:stroke joinstyle="miter"/>
+        <v:formulas>
+          <v:f eqn="if lineDrawn pixelLineWidth 0"/>
+          <v:f eqn="sum @0 1 0"/>
+          <v:f eqn="sum 0 0 @1"/>
+          <v:f eqn="prod @2 1 2"/>
+          <v:f eqn="prod @3 21600 pixelWidth"/>
+          <v:f eqn="prod @3 21600 pixelHeight"/>
+          <v:f eqn="sum @0 0 1"/>
+          <v:f eqn="prod @6 1 2"/>
+          <v:f eqn="prod @7 21600 pixelWidth"/>
+          <v:f eqn="sum @8 21600 0"/>
+          <v:f eqn="prod @7 21600 pixelHeight"/>
+          <v:f eqn="sum @10 21600 0"/>
+        </v:formulas>
+        <v:path o:extrusionok="f" gradientshapeok="t" o:connecttype="rect"/>
+        <o:lock v:ext="edit" aspectratio="t"/>
+      </v:shapetype>
+      <v:shape id="Picture 276" o:spid="_x0000_i1029" type="#_x0000_t75" style="width:31.65pt;height:15.65pt;visibility:visible;mso-wrap-style:square" o:bullet="t">
+        <v:imagedata r:id="rId1" o:title=""/>
+      </v:shape>
+    </w:pict>
+  </w:numPicBullet>
   <w:abstractNum w:abstractNumId="0">
     <w:nsid w:val="2E56595D"/>
     <w:multiLevelType w:val="hybridMultilevel"/>
@@ -36704,7 +36534,6 @@
     <w:name w:val="Normal (Web)"/>
     <w:basedOn w:val="Normal"/>
     <w:uiPriority w:val="99"/>
-    <w:semiHidden/>
     <w:unhideWhenUsed/>
     <w:rsid w:val="004D3A43"/>
     <w:pPr>
@@ -38248,7 +38077,6 @@
     <w:name w:val="Normal (Web)"/>
     <w:basedOn w:val="Normal"/>
     <w:uiPriority w:val="99"/>
-    <w:semiHidden/>
     <w:unhideWhenUsed/>
     <w:rsid w:val="004D3A43"/>
     <w:pPr>
@@ -39057,6 +38885,94 @@
 
 <file path=customXml/item2.xml><?xml version="1.0" encoding="utf-8"?>
 <cml:cml xmlns:conventions="http://www.xml-cml.org/convention/" xmlns:cml="http://www.xml-cml.org/schema" xmlns:cmlDict="http://www.xml-cml.org/dictionary/cml/" xmlns:nameDict="http://www.xml-cml.org/dictionary/cml/name/" xmlns:c4w="http://www.chem4word.com/cml" conventions="convention:molecular">
+  <c4w:customXmlPartGuid>cc8adfa88e3543a2b118157a3bf34c45</c4w:customXmlPartGuid>
+  <cml:molecule id="m1">
+    <cml:formula id="m1.f0" concise="C 7 H 6 O 4"/>
+    <cml:name id="m1.n1" dictRef="pc:CID">4696</cml:name>
+    <cml:name id="m1.n2" dictRef="pc:iupac">4-hydroxy-4,6-dihydrofuro[3,2-c]pyran-2-one</cml:name>
+    <cml:name id="m1.n3" dictRef="pc:iupac">4-hydroxy-4,6-dihydrofuro[3,2-c]pyran-2-one</cml:name>
+    <cml:name id="m1.n4" dictRef="pc:iupac">4-hydroxy-4,6-dihydrofuro[3,2-c]pyran-2-one</cml:name>
+    <cml:name id="m1.n5" dictRef="pc:iupac">4-oxidanyl-4,6-dihydrofuro[3,2-c]pyran-2-one</cml:name>
+    <cml:name id="m1.n6" dictRef="pc:iupac">4-hydroxy-4,6-dihydrofuro[3,2-c]pyran-2-one</cml:name>
+    <cml:name id="m1.n7" dictRef="nameDict:inchikey">ZRWPUFFVAOMMNM-UHFFFAOYSA-N</cml:name>
+    <cml:name id="m1.n8" dictRef="nameDict:chemspider">4-Hydroxy-4H-furo[3,2-c]pyran-2(6H)-one</cml:name>
+    <cml:atomArray>
+      <cml:atom id="a1" elementType="O" x2="241.1208" y2="139.0539"/>
+      <cml:atom id="a2" elementType="C" x2="262.8137" y2="151.5787"/>
+      <cml:atom id="a3" elementType="O" x2="262.8137" y2="176.6281"/>
+      <cml:atom id="a4" elementType="C" x2="284.5065" y2="139.0539"/>
+      <cml:atom id="a5" elementType="C" x2="284.5065" y2="114.0044"/>
+      <cml:atom id="a6" elementType="O" x2="308.2108" y2="106.3719"/>
+      <cml:atom id="a7" elementType="C" x2="322.8297" y2="126.5292"/>
+      <cml:atom id="a8" elementType="O" x2="347.8792" y2="126.5292"/>
+      <cml:atom id="a9" elementType="C" x2="308.2108" y2="146.6865"/>
+      <cml:atom id="a10" elementType="C" x2="262.8137" y2="101.4797"/>
+      <cml:atom id="a11" elementType="C" x2="241.1208" y2="114.0044"/>
+    </cml:atomArray>
+    <cml:bondArray>
+      <cml:bond id="b1" atomRefs2="a1 a2" order="S"/>
+      <cml:bond id="b2" atomRefs2="a1 a11" order="S"/>
+      <cml:bond id="b3" atomRefs2="a3 a2" order="S"/>
+      <cml:bond id="b4" atomRefs2="a4 a2" order="S"/>
+      <cml:bond id="b5" atomRefs2="a4 a5" order="S"/>
+      <cml:bond id="b6" atomRefs2="a4 a9" order="D"/>
+      <cml:bond id="b7" atomRefs2="a6 a5" order="S"/>
+      <cml:bond id="b8" atomRefs2="a5 a10" order="D"/>
+      <cml:bond id="b9" atomRefs2="a6 a7" order="S"/>
+      <cml:bond id="b10" atomRefs2="a8 a7" order="D"/>
+      <cml:bond id="b11" atomRefs2="a9 a7" order="S"/>
+      <cml:bond id="b12" atomRefs2="a11 a10" order="S"/>
+    </cml:bondArray>
+  </cml:molecule>
+</cml:cml>
+</file>
+
+<file path=customXml/item3.xml><?xml version="1.0" encoding="utf-8"?>
+<cml:cml xmlns:conventions="http://www.xml-cml.org/convention/" xmlns:cml="http://www.xml-cml.org/schema" xmlns:cmlDict="http://www.xml-cml.org/dictionary/cml/" xmlns:nameDict="http://www.xml-cml.org/dictionary/cml/name/" xmlns:c4w="http://www.chem4word.com/cml" conventions="convention:molecular">
+  <c4w:customXmlPartGuid>f2cf27b3c0ce4fdb98a4ceac250ed78f</c4w:customXmlPartGuid>
+  <cml:molecule id="m1">
+    <cml:formula id="m1.f0" concise="C 7 H 6 O 4"/>
+    <cml:name id="m1.n1" dictRef="pc:CID">4696</cml:name>
+    <cml:name id="m1.n2" dictRef="pc:iupac">4-hydroxy-4,6-dihydrofuro[3,2-c]pyran-2-one</cml:name>
+    <cml:name id="m1.n3" dictRef="pc:iupac">4-hydroxy-4,6-dihydrofuro[3,2-c]pyran-2-one</cml:name>
+    <cml:name id="m1.n4" dictRef="pc:iupac">4-hydroxy-4,6-dihydrofuro[3,2-c]pyran-2-one</cml:name>
+    <cml:name id="m1.n5" dictRef="pc:iupac">4-oxidanyl-4,6-dihydrofuro[3,2-c]pyran-2-one</cml:name>
+    <cml:name id="m1.n6" dictRef="pc:iupac">4-hydroxy-4,6-dihydrofuro[3,2-c]pyran-2-one</cml:name>
+    <cml:name id="m1.n7" dictRef="nameDict:inchikey">ZRWPUFFVAOMMNM-UHFFFAOYSA-N</cml:name>
+    <cml:name id="m1.n8" dictRef="nameDict:chemspider">4-Hydroxy-4H-furo[3,2-c]pyran-2(6H)-one</cml:name>
+    <cml:atomArray>
+      <cml:atom id="a1" elementType="O" x2="280.6262" y2="180.2604"/>
+      <cml:atom id="a2" elementType="C" x2="300.4881" y2="191.728"/>
+      <cml:atom id="a3" elementType="O" x2="300.4881" y2="214.6632"/>
+      <cml:atom id="a4" elementType="C" x2="320.35" y2="180.2604"/>
+      <cml:atom id="a5" elementType="C" x2="320.35" y2="157.3252"/>
+      <cml:atom id="a6" elementType="O" x2="342.0536" y2="150.3368"/>
+      <cml:atom id="a7" elementType="C" x2="355.4386" y2="168.7928"/>
+      <cml:atom id="a8" elementType="O" x2="378.3738" y2="168.7928"/>
+      <cml:atom id="a9" elementType="C" x2="342.0536" y2="187.2487"/>
+      <cml:atom id="a10" elementType="C" x2="300.4881" y2="145.8576"/>
+      <cml:atom id="a11" elementType="C" x2="280.6262" y2="157.3252"/>
+    </cml:atomArray>
+    <cml:bondArray>
+      <cml:bond id="b1" atomRefs2="a1 a2" order="S"/>
+      <cml:bond id="b2" atomRefs2="a1 a11" order="S"/>
+      <cml:bond id="b3" atomRefs2="a3 a2" order="S"/>
+      <cml:bond id="b4" atomRefs2="a4 a2" order="S"/>
+      <cml:bond id="b5" atomRefs2="a4 a5" order="S"/>
+      <cml:bond id="b6" atomRefs2="a4 a9" order="D"/>
+      <cml:bond id="b7" atomRefs2="a6 a5" order="S"/>
+      <cml:bond id="b8" atomRefs2="a5 a10" order="D"/>
+      <cml:bond id="b9" atomRefs2="a6 a7" order="S"/>
+      <cml:bond id="b10" atomRefs2="a8 a7" order="D"/>
+      <cml:bond id="b11" atomRefs2="a9 a7" order="S"/>
+      <cml:bond id="b12" atomRefs2="a11 a10" order="S"/>
+    </cml:bondArray>
+  </cml:molecule>
+</cml:cml>
+</file>
+
+<file path=customXml/item4.xml><?xml version="1.0" encoding="utf-8"?>
+<cml:cml xmlns:conventions="http://www.xml-cml.org/convention/" xmlns:cml="http://www.xml-cml.org/schema" xmlns:cmlDict="http://www.xml-cml.org/dictionary/cml/" xmlns:nameDict="http://www.xml-cml.org/dictionary/cml/name/" xmlns:c4w="http://www.chem4word.com/cml" conventions="convention:molecular">
   <c4w:customXmlPartGuid>f8338965d1964c1882d9d4890bfe66e1</c4w:customXmlPartGuid>
   <cml:molecule id="m1">
     <cml:formula id="m1.f0" concise="C 10 H 16"/>
@@ -39100,94 +39016,6 @@
 </cml:cml>
 </file>
 
-<file path=customXml/item3.xml><?xml version="1.0" encoding="utf-8"?>
-<cml:cml xmlns:conventions="http://www.xml-cml.org/convention/" xmlns:cml="http://www.xml-cml.org/schema" xmlns:cmlDict="http://www.xml-cml.org/dictionary/cml/" xmlns:nameDict="http://www.xml-cml.org/dictionary/cml/name/" xmlns:c4w="http://www.chem4word.com/cml" conventions="convention:molecular">
-  <c4w:customXmlPartGuid>cc8adfa88e3543a2b118157a3bf34c45</c4w:customXmlPartGuid>
-  <cml:molecule id="m1">
-    <cml:formula id="m1.f0" concise="C 7 H 6 O 4"/>
-    <cml:name id="m1.n1" dictRef="pc:CID">4696</cml:name>
-    <cml:name id="m1.n2" dictRef="pc:iupac">4-hydroxy-4,6-dihydrofuro[3,2-c]pyran-2-one</cml:name>
-    <cml:name id="m1.n3" dictRef="pc:iupac">4-hydroxy-4,6-dihydrofuro[3,2-c]pyran-2-one</cml:name>
-    <cml:name id="m1.n4" dictRef="pc:iupac">4-hydroxy-4,6-dihydrofuro[3,2-c]pyran-2-one</cml:name>
-    <cml:name id="m1.n5" dictRef="pc:iupac">4-oxidanyl-4,6-dihydrofuro[3,2-c]pyran-2-one</cml:name>
-    <cml:name id="m1.n6" dictRef="pc:iupac">4-hydroxy-4,6-dihydrofuro[3,2-c]pyran-2-one</cml:name>
-    <cml:name id="m1.n7" dictRef="nameDict:inchikey">ZRWPUFFVAOMMNM-UHFFFAOYSA-N</cml:name>
-    <cml:name id="m1.n8" dictRef="nameDict:chemspider">4-Hydroxy-4H-furo[3,2-c]pyran-2(6H)-one</cml:name>
-    <cml:atomArray>
-      <cml:atom id="a1" elementType="O" x2="241.1208" y2="139.0539"/>
-      <cml:atom id="a2" elementType="C" x2="262.8137" y2="151.5787"/>
-      <cml:atom id="a3" elementType="O" x2="262.8137" y2="176.6281"/>
-      <cml:atom id="a4" elementType="C" x2="284.5065" y2="139.0539"/>
-      <cml:atom id="a5" elementType="C" x2="284.5065" y2="114.0044"/>
-      <cml:atom id="a6" elementType="O" x2="308.2108" y2="106.3719"/>
-      <cml:atom id="a7" elementType="C" x2="322.8297" y2="126.5292"/>
-      <cml:atom id="a8" elementType="O" x2="347.8792" y2="126.5292"/>
-      <cml:atom id="a9" elementType="C" x2="308.2108" y2="146.6865"/>
-      <cml:atom id="a10" elementType="C" x2="262.8137" y2="101.4797"/>
-      <cml:atom id="a11" elementType="C" x2="241.1208" y2="114.0044"/>
-    </cml:atomArray>
-    <cml:bondArray>
-      <cml:bond id="b1" atomRefs2="a1 a2" order="S"/>
-      <cml:bond id="b2" atomRefs2="a1 a11" order="S"/>
-      <cml:bond id="b3" atomRefs2="a3 a2" order="S"/>
-      <cml:bond id="b4" atomRefs2="a4 a2" order="S"/>
-      <cml:bond id="b5" atomRefs2="a4 a5" order="S"/>
-      <cml:bond id="b6" atomRefs2="a4 a9" order="D"/>
-      <cml:bond id="b7" atomRefs2="a6 a5" order="S"/>
-      <cml:bond id="b8" atomRefs2="a5 a10" order="D"/>
-      <cml:bond id="b9" atomRefs2="a6 a7" order="S"/>
-      <cml:bond id="b10" atomRefs2="a8 a7" order="D"/>
-      <cml:bond id="b11" atomRefs2="a9 a7" order="S"/>
-      <cml:bond id="b12" atomRefs2="a11 a10" order="S"/>
-    </cml:bondArray>
-  </cml:molecule>
-</cml:cml>
-</file>
-
-<file path=customXml/item4.xml><?xml version="1.0" encoding="utf-8"?>
-<cml:cml xmlns:conventions="http://www.xml-cml.org/convention/" xmlns:cml="http://www.xml-cml.org/schema" xmlns:cmlDict="http://www.xml-cml.org/dictionary/cml/" xmlns:nameDict="http://www.xml-cml.org/dictionary/cml/name/" xmlns:c4w="http://www.chem4word.com/cml" conventions="convention:molecular">
-  <c4w:customXmlPartGuid>f2cf27b3c0ce4fdb98a4ceac250ed78f</c4w:customXmlPartGuid>
-  <cml:molecule id="m1">
-    <cml:formula id="m1.f0" concise="C 7 H 6 O 4"/>
-    <cml:name id="m1.n1" dictRef="pc:CID">4696</cml:name>
-    <cml:name id="m1.n2" dictRef="pc:iupac">4-hydroxy-4,6-dihydrofuro[3,2-c]pyran-2-one</cml:name>
-    <cml:name id="m1.n3" dictRef="pc:iupac">4-hydroxy-4,6-dihydrofuro[3,2-c]pyran-2-one</cml:name>
-    <cml:name id="m1.n4" dictRef="pc:iupac">4-hydroxy-4,6-dihydrofuro[3,2-c]pyran-2-one</cml:name>
-    <cml:name id="m1.n5" dictRef="pc:iupac">4-oxidanyl-4,6-dihydrofuro[3,2-c]pyran-2-one</cml:name>
-    <cml:name id="m1.n6" dictRef="pc:iupac">4-hydroxy-4,6-dihydrofuro[3,2-c]pyran-2-one</cml:name>
-    <cml:name id="m1.n7" dictRef="nameDict:inchikey">ZRWPUFFVAOMMNM-UHFFFAOYSA-N</cml:name>
-    <cml:name id="m1.n8" dictRef="nameDict:chemspider">4-Hydroxy-4H-furo[3,2-c]pyran-2(6H)-one</cml:name>
-    <cml:atomArray>
-      <cml:atom id="a1" elementType="O" x2="280.6262" y2="180.2604"/>
-      <cml:atom id="a2" elementType="C" x2="300.4881" y2="191.728"/>
-      <cml:atom id="a3" elementType="O" x2="300.4881" y2="214.6632"/>
-      <cml:atom id="a4" elementType="C" x2="320.35" y2="180.2604"/>
-      <cml:atom id="a5" elementType="C" x2="320.35" y2="157.3252"/>
-      <cml:atom id="a6" elementType="O" x2="342.0536" y2="150.3368"/>
-      <cml:atom id="a7" elementType="C" x2="355.4386" y2="168.7928"/>
-      <cml:atom id="a8" elementType="O" x2="378.3738" y2="168.7928"/>
-      <cml:atom id="a9" elementType="C" x2="342.0536" y2="187.2487"/>
-      <cml:atom id="a10" elementType="C" x2="300.4881" y2="145.8576"/>
-      <cml:atom id="a11" elementType="C" x2="280.6262" y2="157.3252"/>
-    </cml:atomArray>
-    <cml:bondArray>
-      <cml:bond id="b1" atomRefs2="a1 a2" order="S"/>
-      <cml:bond id="b2" atomRefs2="a1 a11" order="S"/>
-      <cml:bond id="b3" atomRefs2="a3 a2" order="S"/>
-      <cml:bond id="b4" atomRefs2="a4 a2" order="S"/>
-      <cml:bond id="b5" atomRefs2="a4 a5" order="S"/>
-      <cml:bond id="b6" atomRefs2="a4 a9" order="D"/>
-      <cml:bond id="b7" atomRefs2="a6 a5" order="S"/>
-      <cml:bond id="b8" atomRefs2="a5 a10" order="D"/>
-      <cml:bond id="b9" atomRefs2="a6 a7" order="S"/>
-      <cml:bond id="b10" atomRefs2="a8 a7" order="D"/>
-      <cml:bond id="b11" atomRefs2="a9 a7" order="S"/>
-      <cml:bond id="b12" atomRefs2="a11 a10" order="S"/>
-    </cml:bondArray>
-  </cml:molecule>
-</cml:cml>
-</file>
-
 <file path=customXml/item5.xml><?xml version="1.0" encoding="utf-8"?>
 <b:Sources xmlns:b="http://schemas.openxmlformats.org/officeDocument/2006/bibliography" xmlns="http://schemas.openxmlformats.org/officeDocument/2006/bibliography" SelectedStyle="\TURABIAN.XSL" StyleName="Turabian" Version="6"/>
 </file>
@@ -39205,6 +39033,30 @@
 </file>
 
 <file path=customXml/itemProps2.xml><?xml version="1.0" encoding="utf-8"?>
+<ds:datastoreItem xmlns:ds="http://schemas.openxmlformats.org/officeDocument/2006/customXml" ds:itemID="{EE1B5DCD-697D-41FE-9115-4A29D2162B5A}">
+  <ds:schemaRefs>
+    <ds:schemaRef ds:uri="http://www.xml-cml.org/convention/"/>
+    <ds:schemaRef ds:uri="http://www.xml-cml.org/schema"/>
+    <ds:schemaRef ds:uri="http://www.xml-cml.org/dictionary/cml/"/>
+    <ds:schemaRef ds:uri="http://www.xml-cml.org/dictionary/cml/name/"/>
+    <ds:schemaRef ds:uri="http://www.chem4word.com/cml"/>
+  </ds:schemaRefs>
+</ds:datastoreItem>
+</file>
+
+<file path=customXml/itemProps3.xml><?xml version="1.0" encoding="utf-8"?>
+<ds:datastoreItem xmlns:ds="http://schemas.openxmlformats.org/officeDocument/2006/customXml" ds:itemID="{AB5811D9-DF71-45B1-AD45-649DA19A1434}">
+  <ds:schemaRefs>
+    <ds:schemaRef ds:uri="http://www.xml-cml.org/convention/"/>
+    <ds:schemaRef ds:uri="http://www.xml-cml.org/schema"/>
+    <ds:schemaRef ds:uri="http://www.xml-cml.org/dictionary/cml/"/>
+    <ds:schemaRef ds:uri="http://www.xml-cml.org/dictionary/cml/name/"/>
+    <ds:schemaRef ds:uri="http://www.chem4word.com/cml"/>
+  </ds:schemaRefs>
+</ds:datastoreItem>
+</file>
+
+<file path=customXml/itemProps4.xml><?xml version="1.0" encoding="utf-8"?>
 <ds:datastoreItem xmlns:ds="http://schemas.openxmlformats.org/officeDocument/2006/customXml" ds:itemID="{1EECF06C-10A1-45EC-9193-3BF2838CE2E0}">
   <ds:schemaRefs>
     <ds:schemaRef ds:uri="http://www.xml-cml.org/convention/"/>
@@ -39216,32 +39068,8 @@
 </ds:datastoreItem>
 </file>
 
-<file path=customXml/itemProps3.xml><?xml version="1.0" encoding="utf-8"?>
-<ds:datastoreItem xmlns:ds="http://schemas.openxmlformats.org/officeDocument/2006/customXml" ds:itemID="{EE1B5DCD-697D-41FE-9115-4A29D2162B5A}">
-  <ds:schemaRefs>
-    <ds:schemaRef ds:uri="http://www.xml-cml.org/convention/"/>
-    <ds:schemaRef ds:uri="http://www.xml-cml.org/schema"/>
-    <ds:schemaRef ds:uri="http://www.xml-cml.org/dictionary/cml/"/>
-    <ds:schemaRef ds:uri="http://www.xml-cml.org/dictionary/cml/name/"/>
-    <ds:schemaRef ds:uri="http://www.chem4word.com/cml"/>
-  </ds:schemaRefs>
-</ds:datastoreItem>
-</file>
-
-<file path=customXml/itemProps4.xml><?xml version="1.0" encoding="utf-8"?>
-<ds:datastoreItem xmlns:ds="http://schemas.openxmlformats.org/officeDocument/2006/customXml" ds:itemID="{AB5811D9-DF71-45B1-AD45-649DA19A1434}">
-  <ds:schemaRefs>
-    <ds:schemaRef ds:uri="http://www.xml-cml.org/convention/"/>
-    <ds:schemaRef ds:uri="http://www.xml-cml.org/schema"/>
-    <ds:schemaRef ds:uri="http://www.xml-cml.org/dictionary/cml/"/>
-    <ds:schemaRef ds:uri="http://www.xml-cml.org/dictionary/cml/name/"/>
-    <ds:schemaRef ds:uri="http://www.chem4word.com/cml"/>
-  </ds:schemaRefs>
-</ds:datastoreItem>
-</file>
-
 <file path=customXml/itemProps5.xml><?xml version="1.0" encoding="utf-8"?>
-<ds:datastoreItem xmlns:ds="http://schemas.openxmlformats.org/officeDocument/2006/customXml" ds:itemID="{5575A9B1-1C1F-4DAB-B633-A7177EBCD868}">
+<ds:datastoreItem xmlns:ds="http://schemas.openxmlformats.org/officeDocument/2006/customXml" ds:itemID="{8F495A4A-DC76-4651-805A-1D8C80B06406}">
   <ds:schemaRefs>
     <ds:schemaRef ds:uri="http://schemas.openxmlformats.org/officeDocument/2006/bibliography"/>
   </ds:schemaRefs>

</xml_diff>